<commit_message>
Lab1 and lab4 report done
</commit_message>
<xml_diff>
--- a/Neural Network and Learning Systems TBMI26/A1_Supervised/TBMI26_Supervised_Report.docx
+++ b/Neural Network and Learning Systems TBMI26/A1_Supervised/TBMI26_Supervised_Report.docx
@@ -27,8 +27,16 @@
           <w:lang w:val="en-US"/>
         </w:rPr>
         <w:br/>
-        <w:t>Supervised Learning</w:t>
-      </w:r>
+        <w:t xml:space="preserve">Supervised </w:t>
+      </w:r>
+      <w:proofErr w:type="gramStart"/>
+      <w:r>
+        <w:rPr>
+          <w:lang w:val="en-US"/>
+        </w:rPr>
+        <w:t>Learning</w:t>
+      </w:r>
+      <w:proofErr w:type="gramEnd"/>
     </w:p>
     <w:p>
       <w:pPr>
@@ -55,6 +63,7 @@
         </w:rPr>
         <w:t xml:space="preserve">March </w:t>
       </w:r>
+      <w:proofErr w:type="gramStart"/>
       <w:r>
         <w:rPr>
           <w:sz w:val="28"/>
@@ -71,6 +80,7 @@
         </w:rPr>
         <w:t>4</w:t>
       </w:r>
+      <w:proofErr w:type="gramEnd"/>
       <w:r>
         <w:rPr>
           <w:sz w:val="28"/>
@@ -120,6 +130,32 @@
           <w:lang w:val="en-US"/>
         </w:rPr>
         <w:t>Author/-s:</w:t>
+      </w:r>
+      <w:r>
+        <w:rPr>
+          <w:sz w:val="36"/>
+          <w:szCs w:val="36"/>
+          <w:lang w:val="en-US"/>
+        </w:rPr>
+        <w:t xml:space="preserve"> Yuki </w:t>
+      </w:r>
+      <w:proofErr w:type="spellStart"/>
+      <w:r>
+        <w:rPr>
+          <w:sz w:val="36"/>
+          <w:szCs w:val="36"/>
+          <w:lang w:val="en-US"/>
+        </w:rPr>
+        <w:t>Washio</w:t>
+      </w:r>
+      <w:proofErr w:type="spellEnd"/>
+      <w:r>
+        <w:rPr>
+          <w:sz w:val="36"/>
+          <w:szCs w:val="36"/>
+          <w:lang w:val="en-US"/>
+        </w:rPr>
+        <w:t xml:space="preserve"> and Nicolas Taba</w:t>
       </w:r>
     </w:p>
     <w:p>
@@ -150,7 +186,21 @@
         <w:rPr>
           <w:lang w:val="en-US"/>
         </w:rPr>
-        <w:t xml:space="preserve">In order to pass the assignment you will need to answer the following questions and upload the document to LISAM. </w:t>
+        <w:t xml:space="preserve">In order to pass the </w:t>
+      </w:r>
+      <w:proofErr w:type="gramStart"/>
+      <w:r>
+        <w:rPr>
+          <w:lang w:val="en-US"/>
+        </w:rPr>
+        <w:t>assignment</w:t>
+      </w:r>
+      <w:proofErr w:type="gramEnd"/>
+      <w:r>
+        <w:rPr>
+          <w:lang w:val="en-US"/>
+        </w:rPr>
+        <w:t xml:space="preserve"> you will need to answer the following questions and upload the document to LISAM. </w:t>
       </w:r>
       <w:r>
         <w:rPr>
@@ -169,7 +219,21 @@
         <w:rPr>
           <w:lang w:val="en-US"/>
         </w:rPr>
-        <w:t xml:space="preserve">. We will correct the reports continuously so feel free to send them as soon as possible. If you meet the deadline you will have the lab part of the course reported in LADOK together with the exam. If not, you’ll get the lab part reported during the re-exam period. </w:t>
+        <w:t xml:space="preserve">. We will correct the reports continuously so feel free to send them as soon as possible. If you meet the deadline you will have the lab part of the course reported in LADOK together with the exam. If not, </w:t>
+      </w:r>
+      <w:proofErr w:type="gramStart"/>
+      <w:r>
+        <w:rPr>
+          <w:lang w:val="en-US"/>
+        </w:rPr>
+        <w:t>you’ll</w:t>
+      </w:r>
+      <w:proofErr w:type="gramEnd"/>
+      <w:r>
+        <w:rPr>
+          <w:lang w:val="en-US"/>
+        </w:rPr>
+        <w:t xml:space="preserve"> get the lab part reported during the re-exam period. </w:t>
       </w:r>
     </w:p>
     <w:p>
@@ -255,28 +319,198 @@
         </w:rPr>
         <w:t xml:space="preserve">The first 3 datasets represent a </w:t>
       </w:r>
-      <w:r>
-        <w:rPr>
-          <w:bCs/>
-          <w:lang w:val="en-US"/>
-        </w:rPr>
-        <w:t xml:space="preserve">points that have two attributes and are assigned to two or three classes (dataset3). The fourth dataset is handwritten digits with 64 features and 10 classes. </w:t>
-      </w:r>
-    </w:p>
-    <w:p>
-      <w:pPr>
-        <w:pStyle w:val="ListParagraph"/>
-        <w:rPr>
-          <w:bCs/>
-          <w:lang w:val="en-US"/>
-        </w:rPr>
-      </w:pPr>
-      <w:r>
-        <w:rPr>
-          <w:bCs/>
-          <w:lang w:val="en-US"/>
-        </w:rPr>
-        <w:t>The only dataset that can be separated linearly is the first dataset. Some of the points do overlap with the other class, but the performance of a linear classifier should be good enough. The other dataset cannot be separated by a linear classifier.</w:t>
+      <w:proofErr w:type="gramStart"/>
+      <w:r>
+        <w:rPr>
+          <w:bCs/>
+          <w:lang w:val="en-US"/>
+        </w:rPr>
+        <w:t>points</w:t>
+      </w:r>
+      <w:proofErr w:type="gramEnd"/>
+      <w:r>
+        <w:rPr>
+          <w:bCs/>
+          <w:lang w:val="en-US"/>
+        </w:rPr>
+        <w:t xml:space="preserve"> that have two attributes and are assigned to two or three classes (dataset3). The fourth dataset is handwritten digits with 64 features and 10 classes. </w:t>
+      </w:r>
+    </w:p>
+    <w:p>
+      <w:pPr>
+        <w:pStyle w:val="ListParagraph"/>
+        <w:rPr>
+          <w:bCs/>
+          <w:lang w:val="en-US"/>
+        </w:rPr>
+      </w:pPr>
+      <w:r>
+        <w:rPr>
+          <w:bCs/>
+          <w:lang w:val="en-US"/>
+        </w:rPr>
+        <w:t xml:space="preserve">The only dataset that can be separated linearly is the first dataset. Some of the points do overlap with the other class, but the performance of a linear classifier should be good enough. The other dataset cannot be separated by a linear </w:t>
+      </w:r>
+      <w:proofErr w:type="spellStart"/>
+      <w:proofErr w:type="gramStart"/>
+      <w:r>
+        <w:rPr>
+          <w:bCs/>
+          <w:lang w:val="en-US"/>
+        </w:rPr>
+        <w:t>classifier.</w:t>
+      </w:r>
+      <w:r>
+        <w:rPr>
+          <w:bCs/>
+          <w:lang w:val="en-US"/>
+        </w:rPr>
+        <w:t>The</w:t>
+      </w:r>
+      <w:proofErr w:type="spellEnd"/>
+      <w:proofErr w:type="gramEnd"/>
+      <w:r>
+        <w:rPr>
+          <w:bCs/>
+          <w:lang w:val="en-US"/>
+        </w:rPr>
+        <w:t xml:space="preserve"> datasets 1 to 3 are shown below in order.</w:t>
+      </w:r>
+    </w:p>
+    <w:p>
+      <w:pPr>
+        <w:pStyle w:val="ListParagraph"/>
+        <w:rPr>
+          <w:bCs/>
+          <w:lang w:val="en-US"/>
+        </w:rPr>
+      </w:pPr>
+      <w:r>
+        <w:rPr>
+          <w:bCs/>
+          <w:noProof/>
+          <w:lang w:val="en-US"/>
+        </w:rPr>
+        <w:lastRenderedPageBreak/>
+        <w:drawing>
+          <wp:inline distT="0" distB="0" distL="0" distR="0" wp14:anchorId="77FB724A" wp14:editId="436626EA">
+            <wp:extent cx="1983813" cy="2026920"/>
+            <wp:effectExtent l="0" t="0" r="0" b="0"/>
+            <wp:docPr id="1" name="Picture 1" descr="Chart, scatter chart&#10;&#10;Description automatically generated"/>
+            <wp:cNvGraphicFramePr>
+              <a:graphicFrameLocks xmlns:a="http://schemas.openxmlformats.org/drawingml/2006/main" noChangeAspect="1"/>
+            </wp:cNvGraphicFramePr>
+            <a:graphic xmlns:a="http://schemas.openxmlformats.org/drawingml/2006/main">
+              <a:graphicData uri="http://schemas.openxmlformats.org/drawingml/2006/picture">
+                <pic:pic xmlns:pic="http://schemas.openxmlformats.org/drawingml/2006/picture">
+                  <pic:nvPicPr>
+                    <pic:cNvPr id="1" name="Picture 1" descr="Chart, scatter chart&#10;&#10;Description automatically generated"/>
+                    <pic:cNvPicPr/>
+                  </pic:nvPicPr>
+                  <pic:blipFill>
+                    <a:blip r:embed="rId5"/>
+                    <a:stretch>
+                      <a:fillRect/>
+                    </a:stretch>
+                  </pic:blipFill>
+                  <pic:spPr>
+                    <a:xfrm>
+                      <a:off x="0" y="0"/>
+                      <a:ext cx="1994387" cy="2037724"/>
+                    </a:xfrm>
+                    <a:prstGeom prst="rect">
+                      <a:avLst/>
+                    </a:prstGeom>
+                  </pic:spPr>
+                </pic:pic>
+              </a:graphicData>
+            </a:graphic>
+          </wp:inline>
+        </w:drawing>
+      </w:r>
+      <w:r>
+        <w:rPr>
+          <w:bCs/>
+          <w:noProof/>
+          <w:lang w:val="en-US"/>
+        </w:rPr>
+        <w:drawing>
+          <wp:inline distT="0" distB="0" distL="0" distR="0" wp14:anchorId="7254BC20" wp14:editId="5BDD5310">
+            <wp:extent cx="2015621" cy="2004060"/>
+            <wp:effectExtent l="0" t="0" r="3810" b="0"/>
+            <wp:docPr id="2" name="Picture 2" descr="Chart, scatter chart&#10;&#10;Description automatically generated"/>
+            <wp:cNvGraphicFramePr>
+              <a:graphicFrameLocks xmlns:a="http://schemas.openxmlformats.org/drawingml/2006/main" noChangeAspect="1"/>
+            </wp:cNvGraphicFramePr>
+            <a:graphic xmlns:a="http://schemas.openxmlformats.org/drawingml/2006/main">
+              <a:graphicData uri="http://schemas.openxmlformats.org/drawingml/2006/picture">
+                <pic:pic xmlns:pic="http://schemas.openxmlformats.org/drawingml/2006/picture">
+                  <pic:nvPicPr>
+                    <pic:cNvPr id="2" name="Picture 2" descr="Chart, scatter chart&#10;&#10;Description automatically generated"/>
+                    <pic:cNvPicPr/>
+                  </pic:nvPicPr>
+                  <pic:blipFill>
+                    <a:blip r:embed="rId6"/>
+                    <a:stretch>
+                      <a:fillRect/>
+                    </a:stretch>
+                  </pic:blipFill>
+                  <pic:spPr>
+                    <a:xfrm>
+                      <a:off x="0" y="0"/>
+                      <a:ext cx="2049891" cy="2038134"/>
+                    </a:xfrm>
+                    <a:prstGeom prst="rect">
+                      <a:avLst/>
+                    </a:prstGeom>
+                  </pic:spPr>
+                </pic:pic>
+              </a:graphicData>
+            </a:graphic>
+          </wp:inline>
+        </w:drawing>
+      </w:r>
+      <w:r>
+        <w:rPr>
+          <w:bCs/>
+          <w:noProof/>
+          <w:lang w:val="en-US"/>
+        </w:rPr>
+        <w:drawing>
+          <wp:inline distT="0" distB="0" distL="0" distR="0" wp14:anchorId="407E4922" wp14:editId="126BCF87">
+            <wp:extent cx="2135969" cy="2179320"/>
+            <wp:effectExtent l="0" t="0" r="0" b="0"/>
+            <wp:docPr id="3" name="Picture 3" descr="Chart, scatter chart&#10;&#10;Description automatically generated"/>
+            <wp:cNvGraphicFramePr>
+              <a:graphicFrameLocks xmlns:a="http://schemas.openxmlformats.org/drawingml/2006/main" noChangeAspect="1"/>
+            </wp:cNvGraphicFramePr>
+            <a:graphic xmlns:a="http://schemas.openxmlformats.org/drawingml/2006/main">
+              <a:graphicData uri="http://schemas.openxmlformats.org/drawingml/2006/picture">
+                <pic:pic xmlns:pic="http://schemas.openxmlformats.org/drawingml/2006/picture">
+                  <pic:nvPicPr>
+                    <pic:cNvPr id="3" name="Picture 3" descr="Chart, scatter chart&#10;&#10;Description automatically generated"/>
+                    <pic:cNvPicPr/>
+                  </pic:nvPicPr>
+                  <pic:blipFill>
+                    <a:blip r:embed="rId7"/>
+                    <a:stretch>
+                      <a:fillRect/>
+                    </a:stretch>
+                  </pic:blipFill>
+                  <pic:spPr>
+                    <a:xfrm>
+                      <a:off x="0" y="0"/>
+                      <a:ext cx="2170944" cy="2215004"/>
+                    </a:xfrm>
+                    <a:prstGeom prst="rect">
+                      <a:avLst/>
+                    </a:prstGeom>
+                  </pic:spPr>
+                </pic:pic>
+              </a:graphicData>
+            </a:graphic>
+          </wp:inline>
+        </w:drawing>
       </w:r>
     </w:p>
     <w:p>
@@ -307,7 +541,7 @@
         </w:rPr>
         <w:t xml:space="preserve">Explain why the down sampling of the OCR data (done as pre-processing) result in a more robust feature representation. See </w:t>
       </w:r>
-      <w:hyperlink r:id="rId5" w:history="1">
+      <w:hyperlink r:id="rId8" w:history="1">
         <w:r>
           <w:rPr>
             <w:rStyle w:val="Hyperlink"/>
@@ -381,23 +615,55 @@
           <w:b/>
           <w:lang w:val="en-US"/>
         </w:rPr>
-        <w:t xml:space="preserve">ry of how you implemented the kNN algorithm.  </w:t>
-      </w:r>
-    </w:p>
-    <w:p>
-      <w:pPr>
-        <w:pStyle w:val="ListParagraph"/>
-        <w:rPr>
-          <w:bCs/>
-          <w:lang w:val="en-US"/>
-        </w:rPr>
-      </w:pPr>
-      <w:r>
-        <w:rPr>
-          <w:bCs/>
-          <w:lang w:val="en-US"/>
-        </w:rPr>
-        <w:t>In our implementation of the kNN algorithm, we calculate the Euclidean distance between a point and all others and sort them by distance and keeping track of the index. We then tabulate the k-first elements and find the label that is the most represented. The label that is the most represented gives the label of our point.</w:t>
+        <w:t xml:space="preserve">ry of how you implemented the </w:t>
+      </w:r>
+      <w:proofErr w:type="spellStart"/>
+      <w:r>
+        <w:rPr>
+          <w:b/>
+          <w:lang w:val="en-US"/>
+        </w:rPr>
+        <w:t>kNN</w:t>
+      </w:r>
+      <w:proofErr w:type="spellEnd"/>
+      <w:r>
+        <w:rPr>
+          <w:b/>
+          <w:lang w:val="en-US"/>
+        </w:rPr>
+        <w:t xml:space="preserve"> algorithm.  </w:t>
+      </w:r>
+    </w:p>
+    <w:p>
+      <w:pPr>
+        <w:pStyle w:val="ListParagraph"/>
+        <w:rPr>
+          <w:bCs/>
+          <w:lang w:val="en-US"/>
+        </w:rPr>
+      </w:pPr>
+      <w:r>
+        <w:rPr>
+          <w:bCs/>
+          <w:lang w:val="en-US"/>
+        </w:rPr>
+        <w:t xml:space="preserve">In our implementation of the </w:t>
+      </w:r>
+      <w:proofErr w:type="spellStart"/>
+      <w:r>
+        <w:rPr>
+          <w:bCs/>
+          <w:lang w:val="en-US"/>
+        </w:rPr>
+        <w:t>kNN</w:t>
+      </w:r>
+      <w:proofErr w:type="spellEnd"/>
+      <w:r>
+        <w:rPr>
+          <w:bCs/>
+          <w:lang w:val="en-US"/>
+        </w:rPr>
+        <w:t xml:space="preserve"> algorithm, we calculate the Euclidean distance between a point and all others and sort them by distance and keeping track of the index. We then tabulate the k-first elements and find the label that is the most represented. The label that is the most represented gives the label of our point.</w:t>
       </w:r>
     </w:p>
     <w:p>
@@ -426,7 +692,39 @@
           <w:b/>
           <w:lang w:val="en-US"/>
         </w:rPr>
-        <w:t>Explain how you handle draws in kNN, e.g. with two classes</w:t>
+        <w:t xml:space="preserve">Explain how you handle draws in </w:t>
+      </w:r>
+      <w:proofErr w:type="spellStart"/>
+      <w:r>
+        <w:rPr>
+          <w:b/>
+          <w:lang w:val="en-US"/>
+        </w:rPr>
+        <w:t>kNN</w:t>
+      </w:r>
+      <w:proofErr w:type="spellEnd"/>
+      <w:r>
+        <w:rPr>
+          <w:b/>
+          <w:lang w:val="en-US"/>
+        </w:rPr>
+        <w:t xml:space="preserve">, </w:t>
+      </w:r>
+      <w:proofErr w:type="gramStart"/>
+      <w:r>
+        <w:rPr>
+          <w:b/>
+          <w:lang w:val="en-US"/>
+        </w:rPr>
+        <w:t>e.g.</w:t>
+      </w:r>
+      <w:proofErr w:type="gramEnd"/>
+      <w:r>
+        <w:rPr>
+          <w:b/>
+          <w:lang w:val="en-US"/>
+        </w:rPr>
+        <w:t xml:space="preserve"> with two classes</w:t>
       </w:r>
       <w:r>
         <w:rPr>
@@ -470,7 +768,23 @@
           <w:bCs/>
           <w:lang w:val="en-US"/>
         </w:rPr>
-        <w:t>For draws we choose the label of the nearest neighbour. This implementation works well enough for the dataset</w:t>
+        <w:t xml:space="preserve">For draws we choose the label of the nearest </w:t>
+      </w:r>
+      <w:proofErr w:type="spellStart"/>
+      <w:r>
+        <w:rPr>
+          <w:bCs/>
+          <w:lang w:val="en-US"/>
+        </w:rPr>
+        <w:t>neighbour</w:t>
+      </w:r>
+      <w:proofErr w:type="spellEnd"/>
+      <w:r>
+        <w:rPr>
+          <w:bCs/>
+          <w:lang w:val="en-US"/>
+        </w:rPr>
+        <w:t>. This implementation works well enough for the dataset</w:t>
       </w:r>
       <w:r>
         <w:rPr>
@@ -484,8 +798,17 @@
           <w:bCs/>
           <w:lang w:val="en-US"/>
         </w:rPr>
-        <w:t xml:space="preserve"> that we have</w:t>
-      </w:r>
+        <w:t xml:space="preserve"> that we </w:t>
+      </w:r>
+      <w:proofErr w:type="gramStart"/>
+      <w:r>
+        <w:rPr>
+          <w:bCs/>
+          <w:lang w:val="en-US"/>
+        </w:rPr>
+        <w:t>have</w:t>
+      </w:r>
+      <w:proofErr w:type="gramEnd"/>
       <w:r>
         <w:rPr>
           <w:bCs/>
@@ -548,19 +871,570 @@
       <w:pPr>
         <w:pStyle w:val="ListParagraph"/>
         <w:rPr>
-          <w:bCs/>
-          <w:lang w:val="en-US"/>
-        </w:rPr>
-      </w:pPr>
-    </w:p>
-    <w:p>
-      <w:pPr>
-        <w:pStyle w:val="ListParagraph"/>
-        <w:rPr>
-          <w:b/>
-          <w:lang w:val="en-US"/>
-        </w:rPr>
-      </w:pPr>
+          <w:b/>
+          <w:u w:val="single"/>
+          <w:lang w:val="en-US"/>
+        </w:rPr>
+      </w:pPr>
+      <w:r>
+        <w:rPr>
+          <w:b/>
+          <w:u w:val="single"/>
+          <w:lang w:val="en-US"/>
+        </w:rPr>
+        <w:t>Dataset 1:</w:t>
+      </w:r>
+    </w:p>
+    <w:p>
+      <w:pPr>
+        <w:pStyle w:val="ListParagraph"/>
+        <w:rPr>
+          <w:bCs/>
+          <w:lang w:val="en-US"/>
+        </w:rPr>
+      </w:pPr>
+      <w:r>
+        <w:rPr>
+          <w:bCs/>
+          <w:u w:val="single"/>
+          <w:lang w:val="en-US"/>
+        </w:rPr>
+        <w:t xml:space="preserve">Accuracy: </w:t>
+      </w:r>
+      <w:r>
+        <w:rPr>
+          <w:bCs/>
+          <w:lang w:val="en-US"/>
+        </w:rPr>
+        <w:t>0.992</w:t>
+      </w:r>
+    </w:p>
+    <w:p>
+      <w:pPr>
+        <w:pStyle w:val="ListParagraph"/>
+        <w:rPr>
+          <w:bCs/>
+          <w:lang w:val="en-US"/>
+        </w:rPr>
+      </w:pPr>
+      <w:r>
+        <w:rPr>
+          <w:bCs/>
+          <w:u w:val="single"/>
+          <w:lang w:val="en-US"/>
+        </w:rPr>
+        <w:t xml:space="preserve">Optimal K: </w:t>
+      </w:r>
+      <w:r>
+        <w:rPr>
+          <w:bCs/>
+          <w:lang w:val="en-US"/>
+        </w:rPr>
+        <w:t>6</w:t>
+      </w:r>
+    </w:p>
+    <w:p>
+      <w:pPr>
+        <w:pStyle w:val="ListParagraph"/>
+        <w:rPr>
+          <w:bCs/>
+          <w:lang w:val="en-US"/>
+        </w:rPr>
+      </w:pPr>
+      <w:r>
+        <w:rPr>
+          <w:bCs/>
+          <w:noProof/>
+          <w:lang w:val="en-US"/>
+        </w:rPr>
+        <w:lastRenderedPageBreak/>
+        <w:drawing>
+          <wp:inline distT="0" distB="0" distL="0" distR="0" wp14:anchorId="71FC9203" wp14:editId="6EB8143F">
+            <wp:extent cx="5011552" cy="3893820"/>
+            <wp:effectExtent l="0" t="0" r="0" b="0"/>
+            <wp:docPr id="4" name="Picture 4" descr="Chart, scatter chart&#10;&#10;Description automatically generated"/>
+            <wp:cNvGraphicFramePr>
+              <a:graphicFrameLocks xmlns:a="http://schemas.openxmlformats.org/drawingml/2006/main" noChangeAspect="1"/>
+            </wp:cNvGraphicFramePr>
+            <a:graphic xmlns:a="http://schemas.openxmlformats.org/drawingml/2006/main">
+              <a:graphicData uri="http://schemas.openxmlformats.org/drawingml/2006/picture">
+                <pic:pic xmlns:pic="http://schemas.openxmlformats.org/drawingml/2006/picture">
+                  <pic:nvPicPr>
+                    <pic:cNvPr id="4" name="Picture 4" descr="Chart, scatter chart&#10;&#10;Description automatically generated"/>
+                    <pic:cNvPicPr/>
+                  </pic:nvPicPr>
+                  <pic:blipFill>
+                    <a:blip r:embed="rId9"/>
+                    <a:stretch>
+                      <a:fillRect/>
+                    </a:stretch>
+                  </pic:blipFill>
+                  <pic:spPr>
+                    <a:xfrm>
+                      <a:off x="0" y="0"/>
+                      <a:ext cx="5022049" cy="3901976"/>
+                    </a:xfrm>
+                    <a:prstGeom prst="rect">
+                      <a:avLst/>
+                    </a:prstGeom>
+                  </pic:spPr>
+                </pic:pic>
+              </a:graphicData>
+            </a:graphic>
+          </wp:inline>
+        </w:drawing>
+      </w:r>
+    </w:p>
+    <w:p>
+      <w:pPr>
+        <w:pStyle w:val="ListParagraph"/>
+        <w:rPr>
+          <w:bCs/>
+          <w:u w:val="single"/>
+          <w:lang w:val="en-US"/>
+        </w:rPr>
+      </w:pPr>
+    </w:p>
+    <w:p>
+      <w:pPr>
+        <w:pStyle w:val="ListParagraph"/>
+        <w:rPr>
+          <w:b/>
+          <w:u w:val="single"/>
+          <w:lang w:val="en-US"/>
+        </w:rPr>
+      </w:pPr>
+      <w:r>
+        <w:rPr>
+          <w:b/>
+          <w:u w:val="single"/>
+          <w:lang w:val="en-US"/>
+        </w:rPr>
+        <w:t xml:space="preserve">Dataset </w:t>
+      </w:r>
+      <w:r>
+        <w:rPr>
+          <w:b/>
+          <w:u w:val="single"/>
+          <w:lang w:val="en-US"/>
+        </w:rPr>
+        <w:t>2</w:t>
+      </w:r>
+      <w:r>
+        <w:rPr>
+          <w:b/>
+          <w:u w:val="single"/>
+          <w:lang w:val="en-US"/>
+        </w:rPr>
+        <w:t>:</w:t>
+      </w:r>
+    </w:p>
+    <w:p>
+      <w:pPr>
+        <w:pStyle w:val="ListParagraph"/>
+        <w:rPr>
+          <w:bCs/>
+          <w:lang w:val="en-US"/>
+        </w:rPr>
+      </w:pPr>
+      <w:r>
+        <w:rPr>
+          <w:bCs/>
+          <w:u w:val="single"/>
+          <w:lang w:val="en-US"/>
+        </w:rPr>
+        <w:t xml:space="preserve">Accuracy: </w:t>
+      </w:r>
+      <w:r>
+        <w:rPr>
+          <w:bCs/>
+          <w:lang w:val="en-US"/>
+        </w:rPr>
+        <w:t xml:space="preserve"> 1</w:t>
+      </w:r>
+    </w:p>
+    <w:p>
+      <w:pPr>
+        <w:pStyle w:val="ListParagraph"/>
+        <w:rPr>
+          <w:bCs/>
+          <w:lang w:val="en-US"/>
+        </w:rPr>
+      </w:pPr>
+      <w:r>
+        <w:rPr>
+          <w:bCs/>
+          <w:u w:val="single"/>
+          <w:lang w:val="en-US"/>
+        </w:rPr>
+        <w:t>Optimal K:</w:t>
+      </w:r>
+      <w:r>
+        <w:rPr>
+          <w:bCs/>
+          <w:lang w:val="en-US"/>
+        </w:rPr>
+        <w:t xml:space="preserve"> </w:t>
+      </w:r>
+      <w:r>
+        <w:rPr>
+          <w:bCs/>
+          <w:lang w:val="en-US"/>
+        </w:rPr>
+        <w:t>1</w:t>
+      </w:r>
+    </w:p>
+    <w:p>
+      <w:pPr>
+        <w:pStyle w:val="ListParagraph"/>
+        <w:rPr>
+          <w:bCs/>
+          <w:u w:val="single"/>
+          <w:lang w:val="en-US"/>
+        </w:rPr>
+      </w:pPr>
+      <w:r>
+        <w:rPr>
+          <w:bCs/>
+          <w:noProof/>
+          <w:u w:val="single"/>
+          <w:lang w:val="en-US"/>
+        </w:rPr>
+        <w:drawing>
+          <wp:inline distT="0" distB="0" distL="0" distR="0" wp14:anchorId="59D82C27" wp14:editId="17981AC6">
+            <wp:extent cx="4933059" cy="3741420"/>
+            <wp:effectExtent l="0" t="0" r="1270" b="0"/>
+            <wp:docPr id="5" name="Picture 5" descr="Chart&#10;&#10;Description automatically generated"/>
+            <wp:cNvGraphicFramePr>
+              <a:graphicFrameLocks xmlns:a="http://schemas.openxmlformats.org/drawingml/2006/main" noChangeAspect="1"/>
+            </wp:cNvGraphicFramePr>
+            <a:graphic xmlns:a="http://schemas.openxmlformats.org/drawingml/2006/main">
+              <a:graphicData uri="http://schemas.openxmlformats.org/drawingml/2006/picture">
+                <pic:pic xmlns:pic="http://schemas.openxmlformats.org/drawingml/2006/picture">
+                  <pic:nvPicPr>
+                    <pic:cNvPr id="5" name="Picture 5" descr="Chart&#10;&#10;Description automatically generated"/>
+                    <pic:cNvPicPr/>
+                  </pic:nvPicPr>
+                  <pic:blipFill>
+                    <a:blip r:embed="rId10"/>
+                    <a:stretch>
+                      <a:fillRect/>
+                    </a:stretch>
+                  </pic:blipFill>
+                  <pic:spPr>
+                    <a:xfrm>
+                      <a:off x="0" y="0"/>
+                      <a:ext cx="4942639" cy="3748686"/>
+                    </a:xfrm>
+                    <a:prstGeom prst="rect">
+                      <a:avLst/>
+                    </a:prstGeom>
+                  </pic:spPr>
+                </pic:pic>
+              </a:graphicData>
+            </a:graphic>
+          </wp:inline>
+        </w:drawing>
+      </w:r>
+    </w:p>
+    <w:p>
+      <w:pPr>
+        <w:pStyle w:val="ListParagraph"/>
+        <w:rPr>
+          <w:bCs/>
+          <w:lang w:val="en-US"/>
+        </w:rPr>
+      </w:pPr>
+    </w:p>
+    <w:p>
+      <w:pPr>
+        <w:pStyle w:val="ListParagraph"/>
+        <w:rPr>
+          <w:b/>
+          <w:u w:val="single"/>
+          <w:lang w:val="en-US"/>
+        </w:rPr>
+      </w:pPr>
+      <w:r>
+        <w:rPr>
+          <w:b/>
+          <w:u w:val="single"/>
+          <w:lang w:val="en-US"/>
+        </w:rPr>
+        <w:t xml:space="preserve">Dataset </w:t>
+      </w:r>
+      <w:r>
+        <w:rPr>
+          <w:b/>
+          <w:u w:val="single"/>
+          <w:lang w:val="en-US"/>
+        </w:rPr>
+        <w:t>3</w:t>
+      </w:r>
+      <w:r>
+        <w:rPr>
+          <w:b/>
+          <w:u w:val="single"/>
+          <w:lang w:val="en-US"/>
+        </w:rPr>
+        <w:t>:</w:t>
+      </w:r>
+    </w:p>
+    <w:p>
+      <w:pPr>
+        <w:pStyle w:val="ListParagraph"/>
+        <w:rPr>
+          <w:bCs/>
+          <w:lang w:val="en-US"/>
+        </w:rPr>
+      </w:pPr>
+      <w:r>
+        <w:rPr>
+          <w:bCs/>
+          <w:u w:val="single"/>
+          <w:lang w:val="en-US"/>
+        </w:rPr>
+        <w:t xml:space="preserve">Accuracy: </w:t>
+      </w:r>
+      <w:r>
+        <w:rPr>
+          <w:bCs/>
+          <w:lang w:val="en-US"/>
+        </w:rPr>
+        <w:t xml:space="preserve"> 1</w:t>
+      </w:r>
+    </w:p>
+    <w:p>
+      <w:pPr>
+        <w:pStyle w:val="ListParagraph"/>
+        <w:rPr>
+          <w:bCs/>
+          <w:lang w:val="en-US"/>
+        </w:rPr>
+      </w:pPr>
+      <w:r>
+        <w:rPr>
+          <w:bCs/>
+          <w:u w:val="single"/>
+          <w:lang w:val="en-US"/>
+        </w:rPr>
+        <w:lastRenderedPageBreak/>
+        <w:t>Optimal K:</w:t>
+      </w:r>
+      <w:r>
+        <w:rPr>
+          <w:bCs/>
+          <w:lang w:val="en-US"/>
+        </w:rPr>
+        <w:t xml:space="preserve"> </w:t>
+      </w:r>
+      <w:r>
+        <w:rPr>
+          <w:bCs/>
+          <w:lang w:val="en-US"/>
+        </w:rPr>
+        <w:t>6</w:t>
+      </w:r>
+    </w:p>
+    <w:p>
+      <w:pPr>
+        <w:pStyle w:val="ListParagraph"/>
+        <w:rPr>
+          <w:b/>
+          <w:lang w:val="en-US"/>
+        </w:rPr>
+      </w:pPr>
+      <w:r>
+        <w:rPr>
+          <w:b/>
+          <w:noProof/>
+          <w:lang w:val="en-US"/>
+        </w:rPr>
+        <w:drawing>
+          <wp:inline distT="0" distB="0" distL="0" distR="0" wp14:anchorId="2657B316" wp14:editId="2C196401">
+            <wp:extent cx="4721495" cy="3619500"/>
+            <wp:effectExtent l="0" t="0" r="3175" b="0"/>
+            <wp:docPr id="6" name="Picture 6" descr="A picture containing histogram&#10;&#10;Description automatically generated"/>
+            <wp:cNvGraphicFramePr>
+              <a:graphicFrameLocks xmlns:a="http://schemas.openxmlformats.org/drawingml/2006/main" noChangeAspect="1"/>
+            </wp:cNvGraphicFramePr>
+            <a:graphic xmlns:a="http://schemas.openxmlformats.org/drawingml/2006/main">
+              <a:graphicData uri="http://schemas.openxmlformats.org/drawingml/2006/picture">
+                <pic:pic xmlns:pic="http://schemas.openxmlformats.org/drawingml/2006/picture">
+                  <pic:nvPicPr>
+                    <pic:cNvPr id="6" name="Picture 6" descr="A picture containing histogram&#10;&#10;Description automatically generated"/>
+                    <pic:cNvPicPr/>
+                  </pic:nvPicPr>
+                  <pic:blipFill>
+                    <a:blip r:embed="rId11"/>
+                    <a:stretch>
+                      <a:fillRect/>
+                    </a:stretch>
+                  </pic:blipFill>
+                  <pic:spPr>
+                    <a:xfrm>
+                      <a:off x="0" y="0"/>
+                      <a:ext cx="4727708" cy="3624263"/>
+                    </a:xfrm>
+                    <a:prstGeom prst="rect">
+                      <a:avLst/>
+                    </a:prstGeom>
+                  </pic:spPr>
+                </pic:pic>
+              </a:graphicData>
+            </a:graphic>
+          </wp:inline>
+        </w:drawing>
+      </w:r>
+    </w:p>
+    <w:p>
+      <w:pPr>
+        <w:pStyle w:val="ListParagraph"/>
+        <w:rPr>
+          <w:b/>
+          <w:lang w:val="en-US"/>
+        </w:rPr>
+      </w:pPr>
+    </w:p>
+    <w:p>
+      <w:pPr>
+        <w:pStyle w:val="ListParagraph"/>
+        <w:rPr>
+          <w:b/>
+          <w:u w:val="single"/>
+          <w:lang w:val="en-US"/>
+        </w:rPr>
+      </w:pPr>
+      <w:r>
+        <w:rPr>
+          <w:b/>
+          <w:u w:val="single"/>
+          <w:lang w:val="en-US"/>
+        </w:rPr>
+        <w:t xml:space="preserve">Dataset </w:t>
+      </w:r>
+      <w:r>
+        <w:rPr>
+          <w:b/>
+          <w:u w:val="single"/>
+          <w:lang w:val="en-US"/>
+        </w:rPr>
+        <w:t>4</w:t>
+      </w:r>
+      <w:r>
+        <w:rPr>
+          <w:b/>
+          <w:u w:val="single"/>
+          <w:lang w:val="en-US"/>
+        </w:rPr>
+        <w:t>:</w:t>
+      </w:r>
+    </w:p>
+    <w:p>
+      <w:pPr>
+        <w:pStyle w:val="ListParagraph"/>
+        <w:rPr>
+          <w:bCs/>
+          <w:lang w:val="en-US"/>
+        </w:rPr>
+      </w:pPr>
+      <w:r>
+        <w:rPr>
+          <w:bCs/>
+          <w:u w:val="single"/>
+          <w:lang w:val="en-US"/>
+        </w:rPr>
+        <w:t>Accuracy:</w:t>
+      </w:r>
+      <w:r>
+        <w:rPr>
+          <w:bCs/>
+          <w:lang w:val="en-US"/>
+        </w:rPr>
+        <w:t xml:space="preserve"> 0.9856</w:t>
+      </w:r>
+    </w:p>
+    <w:p>
+      <w:pPr>
+        <w:pStyle w:val="ListParagraph"/>
+        <w:rPr>
+          <w:bCs/>
+          <w:lang w:val="en-US"/>
+        </w:rPr>
+      </w:pPr>
+      <w:r>
+        <w:rPr>
+          <w:bCs/>
+          <w:u w:val="single"/>
+          <w:lang w:val="en-US"/>
+        </w:rPr>
+        <w:t>Optimal K:</w:t>
+      </w:r>
+      <w:r>
+        <w:rPr>
+          <w:bCs/>
+          <w:lang w:val="en-US"/>
+        </w:rPr>
+        <w:t xml:space="preserve"> </w:t>
+      </w:r>
+      <w:r>
+        <w:rPr>
+          <w:bCs/>
+          <w:lang w:val="en-US"/>
+        </w:rPr>
+        <w:t>3</w:t>
+      </w:r>
+    </w:p>
+    <w:p>
+      <w:pPr>
+        <w:pStyle w:val="ListParagraph"/>
+        <w:rPr>
+          <w:b/>
+          <w:lang w:val="en-US"/>
+        </w:rPr>
+      </w:pPr>
+      <w:r>
+        <w:rPr>
+          <w:bCs/>
+          <w:noProof/>
+          <w:lang w:val="en-US"/>
+        </w:rPr>
+        <w:drawing>
+          <wp:inline distT="0" distB="0" distL="0" distR="0" wp14:anchorId="6353FB89" wp14:editId="7A7BF670">
+            <wp:extent cx="4411980" cy="3855738"/>
+            <wp:effectExtent l="0" t="0" r="7620" b="0"/>
+            <wp:docPr id="7" name="Picture 7" descr="Calendar&#10;&#10;Description automatically generated"/>
+            <wp:cNvGraphicFramePr>
+              <a:graphicFrameLocks xmlns:a="http://schemas.openxmlformats.org/drawingml/2006/main" noChangeAspect="1"/>
+            </wp:cNvGraphicFramePr>
+            <a:graphic xmlns:a="http://schemas.openxmlformats.org/drawingml/2006/main">
+              <a:graphicData uri="http://schemas.openxmlformats.org/drawingml/2006/picture">
+                <pic:pic xmlns:pic="http://schemas.openxmlformats.org/drawingml/2006/picture">
+                  <pic:nvPicPr>
+                    <pic:cNvPr id="7" name="Picture 7" descr="Calendar&#10;&#10;Description automatically generated"/>
+                    <pic:cNvPicPr/>
+                  </pic:nvPicPr>
+                  <pic:blipFill>
+                    <a:blip r:embed="rId12"/>
+                    <a:stretch>
+                      <a:fillRect/>
+                    </a:stretch>
+                  </pic:blipFill>
+                  <pic:spPr>
+                    <a:xfrm>
+                      <a:off x="0" y="0"/>
+                      <a:ext cx="4422178" cy="3864650"/>
+                    </a:xfrm>
+                    <a:prstGeom prst="rect">
+                      <a:avLst/>
+                    </a:prstGeom>
+                  </pic:spPr>
+                </pic:pic>
+              </a:graphicData>
+            </a:graphic>
+          </wp:inline>
+        </w:drawing>
+      </w:r>
     </w:p>
     <w:p>
       <w:pPr>
@@ -644,6 +1518,7 @@
           <w:bCs/>
           <w:lang w:val="en-US"/>
         </w:rPr>
+        <w:lastRenderedPageBreak/>
         <w:t>For both the single layer and multilayer implementation we start by initializing the data and separating it into training and test data. We add a bias to both. We then initialize the weights as random numbers between 1 and 0.</w:t>
       </w:r>
     </w:p>
@@ -999,16 +1874,1332 @@
       <w:pPr>
         <w:pStyle w:val="ListParagraph"/>
         <w:rPr>
-          <w:b/>
-          <w:lang w:val="en-US"/>
-        </w:rPr>
-      </w:pPr>
-    </w:p>
-    <w:p>
-      <w:pPr>
-        <w:pStyle w:val="ListParagraph"/>
-        <w:rPr>
-          <w:b/>
+          <w:bCs/>
+          <w:lang w:val="en-US"/>
+        </w:rPr>
+      </w:pPr>
+      <w:r>
+        <w:rPr>
+          <w:bCs/>
+          <w:lang w:val="en-US"/>
+        </w:rPr>
+        <w:t>The values for learning rate, iterations and number of hidden neurons are chosen heuristically. However, there are certain rule of thumb that we can follow in order to make the exploration and the number of tries a little bit easier when experimenting.</w:t>
+      </w:r>
+    </w:p>
+    <w:p>
+      <w:pPr>
+        <w:pStyle w:val="ListParagraph"/>
+        <w:rPr>
+          <w:bCs/>
+          <w:lang w:val="en-US"/>
+        </w:rPr>
+      </w:pPr>
+    </w:p>
+    <w:p>
+      <w:pPr>
+        <w:pStyle w:val="ListParagraph"/>
+        <w:rPr>
+          <w:bCs/>
+          <w:lang w:val="en-US"/>
+        </w:rPr>
+      </w:pPr>
+      <w:r>
+        <w:rPr>
+          <w:bCs/>
+          <w:lang w:val="en-US"/>
+        </w:rPr>
+        <w:t xml:space="preserve">For linearly separable labels for our data, we can use a simple single layer network to solve the classification as the problem can be reduced to linear regression. For classification with data that is not linearly separable, the rule of thumb that we follow is that the size of the hidden layer can usually be somewhere between the size of the input and the </w:t>
+      </w:r>
+      <w:proofErr w:type="spellStart"/>
+      <w:r>
+        <w:rPr>
+          <w:bCs/>
+          <w:lang w:val="en-US"/>
+        </w:rPr>
+        <w:t>ouput</w:t>
+      </w:r>
+      <w:proofErr w:type="spellEnd"/>
+      <w:r>
+        <w:rPr>
+          <w:bCs/>
+          <w:lang w:val="en-US"/>
+        </w:rPr>
+        <w:t xml:space="preserve"> layers.</w:t>
+      </w:r>
+    </w:p>
+    <w:p>
+      <w:pPr>
+        <w:pStyle w:val="ListParagraph"/>
+        <w:rPr>
+          <w:bCs/>
+          <w:lang w:val="en-US"/>
+        </w:rPr>
+      </w:pPr>
+      <w:r>
+        <w:rPr>
+          <w:bCs/>
+          <w:lang w:val="en-US"/>
+        </w:rPr>
+        <w:t xml:space="preserve">Longer iterations will lead to lower training errors and a higher learning rate will lead to faster convergence towards the optimal error. We try to keep in mind </w:t>
+      </w:r>
+      <w:r>
+        <w:rPr>
+          <w:bCs/>
+          <w:lang w:val="en-US"/>
+        </w:rPr>
+        <w:t>that a learning rate too large may lead us to get out of the local optima.</w:t>
+      </w:r>
+    </w:p>
+    <w:p>
+      <w:pPr>
+        <w:pStyle w:val="ListParagraph"/>
+        <w:rPr>
+          <w:bCs/>
+          <w:lang w:val="en-US"/>
+        </w:rPr>
+      </w:pPr>
+    </w:p>
+    <w:p>
+      <w:pPr>
+        <w:pStyle w:val="ListParagraph"/>
+        <w:rPr>
+          <w:bCs/>
+          <w:lang w:val="en-US"/>
+        </w:rPr>
+      </w:pPr>
+      <w:r>
+        <w:rPr>
+          <w:bCs/>
+          <w:lang w:val="en-US"/>
+        </w:rPr>
+        <w:t>Using this set of simple rules, we perform the classification on the different datasets.</w:t>
+      </w:r>
+    </w:p>
+    <w:p>
+      <w:pPr>
+        <w:pStyle w:val="ListParagraph"/>
+        <w:rPr>
+          <w:bCs/>
+          <w:lang w:val="en-US"/>
+        </w:rPr>
+      </w:pPr>
+    </w:p>
+    <w:p>
+      <w:pPr>
+        <w:pStyle w:val="ListParagraph"/>
+        <w:rPr>
+          <w:b/>
+          <w:lang w:val="en-US"/>
+        </w:rPr>
+      </w:pPr>
+      <w:r>
+        <w:rPr>
+          <w:b/>
+          <w:lang w:val="en-US"/>
+        </w:rPr>
+        <w:t>Dataset</w:t>
+      </w:r>
+      <w:r>
+        <w:rPr>
+          <w:b/>
+          <w:lang w:val="en-US"/>
+        </w:rPr>
+        <w:t xml:space="preserve"> </w:t>
+      </w:r>
+      <w:r>
+        <w:rPr>
+          <w:b/>
+          <w:lang w:val="en-US"/>
+        </w:rPr>
+        <w:t>1:</w:t>
+      </w:r>
+    </w:p>
+    <w:p>
+      <w:pPr>
+        <w:pStyle w:val="ListParagraph"/>
+        <w:rPr>
+          <w:bCs/>
+          <w:lang w:val="en-US"/>
+        </w:rPr>
+      </w:pPr>
+      <w:r>
+        <w:rPr>
+          <w:bCs/>
+          <w:lang w:val="en-US"/>
+        </w:rPr>
+        <w:t>4000 iter</w:t>
+      </w:r>
+      <w:r>
+        <w:rPr>
+          <w:bCs/>
+          <w:lang w:val="en-US"/>
+        </w:rPr>
+        <w:t>ations</w:t>
+      </w:r>
+    </w:p>
+    <w:p>
+      <w:pPr>
+        <w:pStyle w:val="ListParagraph"/>
+        <w:rPr>
+          <w:bCs/>
+          <w:lang w:val="en-US"/>
+        </w:rPr>
+      </w:pPr>
+      <w:r>
+        <w:rPr>
+          <w:bCs/>
+          <w:lang w:val="en-US"/>
+        </w:rPr>
+        <w:t>Learn</w:t>
+      </w:r>
+      <w:r>
+        <w:rPr>
+          <w:bCs/>
+          <w:lang w:val="en-US"/>
+        </w:rPr>
+        <w:t>ing</w:t>
+      </w:r>
+      <w:r>
+        <w:rPr>
+          <w:bCs/>
+          <w:lang w:val="en-US"/>
+        </w:rPr>
+        <w:t xml:space="preserve"> </w:t>
+      </w:r>
+      <w:proofErr w:type="gramStart"/>
+      <w:r>
+        <w:rPr>
+          <w:bCs/>
+          <w:lang w:val="en-US"/>
+        </w:rPr>
+        <w:t>rate :</w:t>
+      </w:r>
+      <w:proofErr w:type="gramEnd"/>
+      <w:r>
+        <w:rPr>
+          <w:bCs/>
+          <w:lang w:val="en-US"/>
+        </w:rPr>
+        <w:t xml:space="preserve"> 0.01</w:t>
+      </w:r>
+    </w:p>
+    <w:p>
+      <w:pPr>
+        <w:pStyle w:val="ListParagraph"/>
+        <w:rPr>
+          <w:bCs/>
+          <w:lang w:val="en-US"/>
+        </w:rPr>
+      </w:pPr>
+      <w:r>
+        <w:rPr>
+          <w:bCs/>
+          <w:lang w:val="en-US"/>
+        </w:rPr>
+        <w:t>On single layer network</w:t>
+      </w:r>
+    </w:p>
+    <w:p>
+      <w:pPr>
+        <w:pStyle w:val="ListParagraph"/>
+        <w:rPr>
+          <w:bCs/>
+          <w:lang w:val="en-US"/>
+        </w:rPr>
+      </w:pPr>
+      <w:r>
+        <w:rPr>
+          <w:bCs/>
+          <w:noProof/>
+          <w:lang w:val="en-US"/>
+        </w:rPr>
+        <w:lastRenderedPageBreak/>
+        <w:drawing>
+          <wp:inline distT="0" distB="0" distL="0" distR="0" wp14:anchorId="2E1C874A" wp14:editId="05D3F94A">
+            <wp:extent cx="3444240" cy="3009626"/>
+            <wp:effectExtent l="0" t="0" r="3810" b="635"/>
+            <wp:docPr id="8" name="Picture 8" descr="Chart&#10;&#10;Description automatically generated"/>
+            <wp:cNvGraphicFramePr>
+              <a:graphicFrameLocks xmlns:a="http://schemas.openxmlformats.org/drawingml/2006/main" noChangeAspect="1"/>
+            </wp:cNvGraphicFramePr>
+            <a:graphic xmlns:a="http://schemas.openxmlformats.org/drawingml/2006/main">
+              <a:graphicData uri="http://schemas.openxmlformats.org/drawingml/2006/picture">
+                <pic:pic xmlns:pic="http://schemas.openxmlformats.org/drawingml/2006/picture">
+                  <pic:nvPicPr>
+                    <pic:cNvPr id="8" name="Picture 8" descr="Chart&#10;&#10;Description automatically generated"/>
+                    <pic:cNvPicPr/>
+                  </pic:nvPicPr>
+                  <pic:blipFill>
+                    <a:blip r:embed="rId13"/>
+                    <a:stretch>
+                      <a:fillRect/>
+                    </a:stretch>
+                  </pic:blipFill>
+                  <pic:spPr>
+                    <a:xfrm>
+                      <a:off x="0" y="0"/>
+                      <a:ext cx="3449590" cy="3014301"/>
+                    </a:xfrm>
+                    <a:prstGeom prst="rect">
+                      <a:avLst/>
+                    </a:prstGeom>
+                  </pic:spPr>
+                </pic:pic>
+              </a:graphicData>
+            </a:graphic>
+          </wp:inline>
+        </w:drawing>
+      </w:r>
+      <w:r>
+        <w:rPr>
+          <w:bCs/>
+          <w:noProof/>
+          <w:lang w:val="en-US"/>
+        </w:rPr>
+        <w:drawing>
+          <wp:inline distT="0" distB="0" distL="0" distR="0" wp14:anchorId="109BB96A" wp14:editId="4F289519">
+            <wp:extent cx="3440986" cy="2689860"/>
+            <wp:effectExtent l="0" t="0" r="7620" b="0"/>
+            <wp:docPr id="9" name="Picture 9" descr="Chart, scatter chart&#10;&#10;Description automatically generated"/>
+            <wp:cNvGraphicFramePr>
+              <a:graphicFrameLocks xmlns:a="http://schemas.openxmlformats.org/drawingml/2006/main" noChangeAspect="1"/>
+            </wp:cNvGraphicFramePr>
+            <a:graphic xmlns:a="http://schemas.openxmlformats.org/drawingml/2006/main">
+              <a:graphicData uri="http://schemas.openxmlformats.org/drawingml/2006/picture">
+                <pic:pic xmlns:pic="http://schemas.openxmlformats.org/drawingml/2006/picture">
+                  <pic:nvPicPr>
+                    <pic:cNvPr id="9" name="Picture 9" descr="Chart, scatter chart&#10;&#10;Description automatically generated"/>
+                    <pic:cNvPicPr/>
+                  </pic:nvPicPr>
+                  <pic:blipFill>
+                    <a:blip r:embed="rId14"/>
+                    <a:stretch>
+                      <a:fillRect/>
+                    </a:stretch>
+                  </pic:blipFill>
+                  <pic:spPr>
+                    <a:xfrm>
+                      <a:off x="0" y="0"/>
+                      <a:ext cx="3451767" cy="2698287"/>
+                    </a:xfrm>
+                    <a:prstGeom prst="rect">
+                      <a:avLst/>
+                    </a:prstGeom>
+                  </pic:spPr>
+                </pic:pic>
+              </a:graphicData>
+            </a:graphic>
+          </wp:inline>
+        </w:drawing>
+      </w:r>
+      <w:r>
+        <w:rPr>
+          <w:bCs/>
+          <w:noProof/>
+          <w:lang w:val="en-US"/>
+        </w:rPr>
+        <w:drawing>
+          <wp:inline distT="0" distB="0" distL="0" distR="0" wp14:anchorId="7F4DBC2D" wp14:editId="78FCEF1D">
+            <wp:extent cx="3886742" cy="1438476"/>
+            <wp:effectExtent l="0" t="0" r="0" b="9525"/>
+            <wp:docPr id="10" name="Picture 10" descr="Text, letter&#10;&#10;Description automatically generated"/>
+            <wp:cNvGraphicFramePr>
+              <a:graphicFrameLocks xmlns:a="http://schemas.openxmlformats.org/drawingml/2006/main" noChangeAspect="1"/>
+            </wp:cNvGraphicFramePr>
+            <a:graphic xmlns:a="http://schemas.openxmlformats.org/drawingml/2006/main">
+              <a:graphicData uri="http://schemas.openxmlformats.org/drawingml/2006/picture">
+                <pic:pic xmlns:pic="http://schemas.openxmlformats.org/drawingml/2006/picture">
+                  <pic:nvPicPr>
+                    <pic:cNvPr id="10" name="Picture 10" descr="Text, letter&#10;&#10;Description automatically generated"/>
+                    <pic:cNvPicPr/>
+                  </pic:nvPicPr>
+                  <pic:blipFill>
+                    <a:blip r:embed="rId15"/>
+                    <a:stretch>
+                      <a:fillRect/>
+                    </a:stretch>
+                  </pic:blipFill>
+                  <pic:spPr>
+                    <a:xfrm>
+                      <a:off x="0" y="0"/>
+                      <a:ext cx="3886742" cy="1438476"/>
+                    </a:xfrm>
+                    <a:prstGeom prst="rect">
+                      <a:avLst/>
+                    </a:prstGeom>
+                  </pic:spPr>
+                </pic:pic>
+              </a:graphicData>
+            </a:graphic>
+          </wp:inline>
+        </w:drawing>
+      </w:r>
+    </w:p>
+    <w:p>
+      <w:pPr>
+        <w:pStyle w:val="ListParagraph"/>
+        <w:rPr>
+          <w:bCs/>
+          <w:lang w:val="en-US"/>
+        </w:rPr>
+      </w:pPr>
+    </w:p>
+    <w:p>
+      <w:pPr>
+        <w:pStyle w:val="ListParagraph"/>
+        <w:rPr>
+          <w:bCs/>
+          <w:lang w:val="en-US"/>
+        </w:rPr>
+      </w:pPr>
+      <w:r>
+        <w:rPr>
+          <w:bCs/>
+          <w:u w:val="single"/>
+          <w:lang w:val="en-US"/>
+        </w:rPr>
+        <w:t>Note:</w:t>
+      </w:r>
+      <w:r>
+        <w:rPr>
+          <w:bCs/>
+          <w:lang w:val="en-US"/>
+        </w:rPr>
+        <w:t xml:space="preserve"> We could have reduced the number of iteration steps, but 4000 seemed like a good number in order to keep the error low with a certain confidence.</w:t>
+      </w:r>
+    </w:p>
+    <w:p>
+      <w:pPr>
+        <w:pStyle w:val="ListParagraph"/>
+        <w:rPr>
+          <w:bCs/>
+          <w:lang w:val="en-US"/>
+        </w:rPr>
+      </w:pPr>
+    </w:p>
+    <w:p>
+      <w:pPr>
+        <w:pStyle w:val="ListParagraph"/>
+        <w:rPr>
+          <w:b/>
+          <w:lang w:val="en-US"/>
+        </w:rPr>
+      </w:pPr>
+      <w:r>
+        <w:rPr>
+          <w:b/>
+          <w:lang w:val="en-US"/>
+        </w:rPr>
+        <w:t>Dataset</w:t>
+      </w:r>
+      <w:r>
+        <w:rPr>
+          <w:b/>
+          <w:lang w:val="en-US"/>
+        </w:rPr>
+        <w:t xml:space="preserve"> </w:t>
+      </w:r>
+      <w:r>
+        <w:rPr>
+          <w:b/>
+          <w:lang w:val="en-US"/>
+        </w:rPr>
+        <w:t>2</w:t>
+      </w:r>
+      <w:r>
+        <w:rPr>
+          <w:b/>
+          <w:lang w:val="en-US"/>
+        </w:rPr>
+        <w:t>:</w:t>
+      </w:r>
+    </w:p>
+    <w:p>
+      <w:pPr>
+        <w:pStyle w:val="ListParagraph"/>
+        <w:rPr>
+          <w:bCs/>
+          <w:lang w:val="en-US"/>
+        </w:rPr>
+      </w:pPr>
+      <w:r>
+        <w:rPr>
+          <w:bCs/>
+          <w:lang w:val="en-US"/>
+        </w:rPr>
+        <w:t>3</w:t>
+      </w:r>
+      <w:r>
+        <w:rPr>
+          <w:bCs/>
+          <w:lang w:val="en-US"/>
+        </w:rPr>
+        <w:t>000 iter</w:t>
+      </w:r>
+      <w:r>
+        <w:rPr>
+          <w:bCs/>
+          <w:lang w:val="en-US"/>
+        </w:rPr>
+        <w:t>ations</w:t>
+      </w:r>
+    </w:p>
+    <w:p>
+      <w:pPr>
+        <w:pStyle w:val="ListParagraph"/>
+        <w:rPr>
+          <w:bCs/>
+          <w:lang w:val="en-US"/>
+        </w:rPr>
+      </w:pPr>
+      <w:r>
+        <w:rPr>
+          <w:bCs/>
+          <w:lang w:val="en-US"/>
+        </w:rPr>
+        <w:t>Learn</w:t>
+      </w:r>
+      <w:r>
+        <w:rPr>
+          <w:bCs/>
+          <w:lang w:val="en-US"/>
+        </w:rPr>
+        <w:t>ing</w:t>
+      </w:r>
+      <w:r>
+        <w:rPr>
+          <w:bCs/>
+          <w:lang w:val="en-US"/>
+        </w:rPr>
+        <w:t xml:space="preserve"> </w:t>
+      </w:r>
+      <w:proofErr w:type="gramStart"/>
+      <w:r>
+        <w:rPr>
+          <w:bCs/>
+          <w:lang w:val="en-US"/>
+        </w:rPr>
+        <w:t>rate :</w:t>
+      </w:r>
+      <w:proofErr w:type="gramEnd"/>
+      <w:r>
+        <w:rPr>
+          <w:bCs/>
+          <w:lang w:val="en-US"/>
+        </w:rPr>
+        <w:t xml:space="preserve"> 0.01</w:t>
+      </w:r>
+    </w:p>
+    <w:p>
+      <w:pPr>
+        <w:pStyle w:val="ListParagraph"/>
+        <w:rPr>
+          <w:bCs/>
+          <w:lang w:val="en-US"/>
+        </w:rPr>
+      </w:pPr>
+      <w:r>
+        <w:rPr>
+          <w:bCs/>
+          <w:lang w:val="en-US"/>
+        </w:rPr>
+        <w:t>5 hidden neurons</w:t>
+      </w:r>
+    </w:p>
+    <w:p>
+      <w:pPr>
+        <w:pStyle w:val="ListParagraph"/>
+        <w:rPr>
+          <w:bCs/>
+          <w:lang w:val="en-US"/>
+        </w:rPr>
+      </w:pPr>
+    </w:p>
+    <w:p>
+      <w:pPr>
+        <w:pStyle w:val="ListParagraph"/>
+        <w:rPr>
+          <w:bCs/>
+          <w:lang w:val="en-US"/>
+        </w:rPr>
+      </w:pPr>
+      <w:r>
+        <w:rPr>
+          <w:bCs/>
+          <w:noProof/>
+          <w:lang w:val="en-US"/>
+        </w:rPr>
+        <w:lastRenderedPageBreak/>
+        <w:drawing>
+          <wp:inline distT="0" distB="0" distL="0" distR="0" wp14:anchorId="0631D18E" wp14:editId="08AD9879">
+            <wp:extent cx="3740220" cy="2948940"/>
+            <wp:effectExtent l="0" t="0" r="0" b="3810"/>
+            <wp:docPr id="11" name="Picture 11" descr="Chart, scatter chart&#10;&#10;Description automatically generated"/>
+            <wp:cNvGraphicFramePr>
+              <a:graphicFrameLocks xmlns:a="http://schemas.openxmlformats.org/drawingml/2006/main" noChangeAspect="1"/>
+            </wp:cNvGraphicFramePr>
+            <a:graphic xmlns:a="http://schemas.openxmlformats.org/drawingml/2006/main">
+              <a:graphicData uri="http://schemas.openxmlformats.org/drawingml/2006/picture">
+                <pic:pic xmlns:pic="http://schemas.openxmlformats.org/drawingml/2006/picture">
+                  <pic:nvPicPr>
+                    <pic:cNvPr id="11" name="Picture 11" descr="Chart, scatter chart&#10;&#10;Description automatically generated"/>
+                    <pic:cNvPicPr/>
+                  </pic:nvPicPr>
+                  <pic:blipFill>
+                    <a:blip r:embed="rId16"/>
+                    <a:stretch>
+                      <a:fillRect/>
+                    </a:stretch>
+                  </pic:blipFill>
+                  <pic:spPr>
+                    <a:xfrm>
+                      <a:off x="0" y="0"/>
+                      <a:ext cx="3751271" cy="2957653"/>
+                    </a:xfrm>
+                    <a:prstGeom prst="rect">
+                      <a:avLst/>
+                    </a:prstGeom>
+                  </pic:spPr>
+                </pic:pic>
+              </a:graphicData>
+            </a:graphic>
+          </wp:inline>
+        </w:drawing>
+      </w:r>
+      <w:r>
+        <w:rPr>
+          <w:bCs/>
+          <w:noProof/>
+          <w:lang w:val="en-US"/>
+        </w:rPr>
+        <w:drawing>
+          <wp:inline distT="0" distB="0" distL="0" distR="0" wp14:anchorId="45EC2E92" wp14:editId="0F3F55D0">
+            <wp:extent cx="3764576" cy="2910840"/>
+            <wp:effectExtent l="0" t="0" r="7620" b="3810"/>
+            <wp:docPr id="12" name="Picture 12" descr="Chart, line chart&#10;&#10;Description automatically generated"/>
+            <wp:cNvGraphicFramePr>
+              <a:graphicFrameLocks xmlns:a="http://schemas.openxmlformats.org/drawingml/2006/main" noChangeAspect="1"/>
+            </wp:cNvGraphicFramePr>
+            <a:graphic xmlns:a="http://schemas.openxmlformats.org/drawingml/2006/main">
+              <a:graphicData uri="http://schemas.openxmlformats.org/drawingml/2006/picture">
+                <pic:pic xmlns:pic="http://schemas.openxmlformats.org/drawingml/2006/picture">
+                  <pic:nvPicPr>
+                    <pic:cNvPr id="12" name="Picture 12" descr="Chart, line chart&#10;&#10;Description automatically generated"/>
+                    <pic:cNvPicPr/>
+                  </pic:nvPicPr>
+                  <pic:blipFill>
+                    <a:blip r:embed="rId17"/>
+                    <a:stretch>
+                      <a:fillRect/>
+                    </a:stretch>
+                  </pic:blipFill>
+                  <pic:spPr>
+                    <a:xfrm>
+                      <a:off x="0" y="0"/>
+                      <a:ext cx="3774104" cy="2918207"/>
+                    </a:xfrm>
+                    <a:prstGeom prst="rect">
+                      <a:avLst/>
+                    </a:prstGeom>
+                  </pic:spPr>
+                </pic:pic>
+              </a:graphicData>
+            </a:graphic>
+          </wp:inline>
+        </w:drawing>
+      </w:r>
+      <w:r>
+        <w:rPr>
+          <w:bCs/>
+          <w:noProof/>
+          <w:lang w:val="en-US"/>
+        </w:rPr>
+        <w:drawing>
+          <wp:inline distT="0" distB="0" distL="0" distR="0" wp14:anchorId="50D6CF30" wp14:editId="4F9975C4">
+            <wp:extent cx="3905795" cy="1571844"/>
+            <wp:effectExtent l="0" t="0" r="0" b="9525"/>
+            <wp:docPr id="13" name="Picture 13" descr="Text&#10;&#10;Description automatically generated"/>
+            <wp:cNvGraphicFramePr>
+              <a:graphicFrameLocks xmlns:a="http://schemas.openxmlformats.org/drawingml/2006/main" noChangeAspect="1"/>
+            </wp:cNvGraphicFramePr>
+            <a:graphic xmlns:a="http://schemas.openxmlformats.org/drawingml/2006/main">
+              <a:graphicData uri="http://schemas.openxmlformats.org/drawingml/2006/picture">
+                <pic:pic xmlns:pic="http://schemas.openxmlformats.org/drawingml/2006/picture">
+                  <pic:nvPicPr>
+                    <pic:cNvPr id="13" name="Picture 13" descr="Text&#10;&#10;Description automatically generated"/>
+                    <pic:cNvPicPr/>
+                  </pic:nvPicPr>
+                  <pic:blipFill>
+                    <a:blip r:embed="rId18"/>
+                    <a:stretch>
+                      <a:fillRect/>
+                    </a:stretch>
+                  </pic:blipFill>
+                  <pic:spPr>
+                    <a:xfrm>
+                      <a:off x="0" y="0"/>
+                      <a:ext cx="3905795" cy="1571844"/>
+                    </a:xfrm>
+                    <a:prstGeom prst="rect">
+                      <a:avLst/>
+                    </a:prstGeom>
+                  </pic:spPr>
+                </pic:pic>
+              </a:graphicData>
+            </a:graphic>
+          </wp:inline>
+        </w:drawing>
+      </w:r>
+    </w:p>
+    <w:p>
+      <w:pPr>
+        <w:pStyle w:val="ListParagraph"/>
+        <w:rPr>
+          <w:bCs/>
+          <w:lang w:val="en-US"/>
+        </w:rPr>
+      </w:pPr>
+      <w:r>
+        <w:rPr>
+          <w:bCs/>
+          <w:u w:val="single"/>
+          <w:lang w:val="en-US"/>
+        </w:rPr>
+        <w:t>Note:</w:t>
+      </w:r>
+      <w:r>
+        <w:rPr>
+          <w:bCs/>
+          <w:lang w:val="en-US"/>
+        </w:rPr>
+        <w:t xml:space="preserve"> We did not gain many benefits from increasing the learning rate in this dataset. The operation time is still low enough to not have to justify more iterations.</w:t>
+      </w:r>
+    </w:p>
+    <w:p>
+      <w:pPr>
+        <w:pStyle w:val="ListParagraph"/>
+        <w:rPr>
+          <w:bCs/>
+          <w:lang w:val="en-US"/>
+        </w:rPr>
+      </w:pPr>
+    </w:p>
+    <w:p>
+      <w:pPr>
+        <w:pStyle w:val="ListParagraph"/>
+        <w:rPr>
+          <w:b/>
+          <w:lang w:val="en-US"/>
+        </w:rPr>
+      </w:pPr>
+      <w:r>
+        <w:rPr>
+          <w:b/>
+          <w:lang w:val="en-US"/>
+        </w:rPr>
+        <w:t>Dataset</w:t>
+      </w:r>
+      <w:r>
+        <w:rPr>
+          <w:b/>
+          <w:lang w:val="en-US"/>
+        </w:rPr>
+        <w:t xml:space="preserve"> </w:t>
+      </w:r>
+      <w:r>
+        <w:rPr>
+          <w:b/>
+          <w:lang w:val="en-US"/>
+        </w:rPr>
+        <w:t>3</w:t>
+      </w:r>
+      <w:r>
+        <w:rPr>
+          <w:b/>
+          <w:lang w:val="en-US"/>
+        </w:rPr>
+        <w:t>:</w:t>
+      </w:r>
+    </w:p>
+    <w:p>
+      <w:pPr>
+        <w:pStyle w:val="ListParagraph"/>
+        <w:rPr>
+          <w:bCs/>
+          <w:lang w:val="en-US"/>
+        </w:rPr>
+      </w:pPr>
+      <w:r>
+        <w:rPr>
+          <w:bCs/>
+          <w:lang w:val="en-US"/>
+        </w:rPr>
+        <w:t>6</w:t>
+      </w:r>
+      <w:r>
+        <w:rPr>
+          <w:bCs/>
+          <w:lang w:val="en-US"/>
+        </w:rPr>
+        <w:t>000 iter</w:t>
+      </w:r>
+      <w:r>
+        <w:rPr>
+          <w:bCs/>
+          <w:lang w:val="en-US"/>
+        </w:rPr>
+        <w:t>ations</w:t>
+      </w:r>
+    </w:p>
+    <w:p>
+      <w:pPr>
+        <w:pStyle w:val="ListParagraph"/>
+        <w:rPr>
+          <w:bCs/>
+          <w:lang w:val="en-US"/>
+        </w:rPr>
+      </w:pPr>
+      <w:r>
+        <w:rPr>
+          <w:bCs/>
+          <w:lang w:val="en-US"/>
+        </w:rPr>
+        <w:t>Learn</w:t>
+      </w:r>
+      <w:r>
+        <w:rPr>
+          <w:bCs/>
+          <w:lang w:val="en-US"/>
+        </w:rPr>
+        <w:t>ing</w:t>
+      </w:r>
+      <w:r>
+        <w:rPr>
+          <w:bCs/>
+          <w:lang w:val="en-US"/>
+        </w:rPr>
+        <w:t xml:space="preserve"> rate: 0.0</w:t>
+      </w:r>
+      <w:r>
+        <w:rPr>
+          <w:bCs/>
+          <w:lang w:val="en-US"/>
+        </w:rPr>
+        <w:t>2</w:t>
+      </w:r>
+    </w:p>
+    <w:p>
+      <w:pPr>
+        <w:pStyle w:val="ListParagraph"/>
+        <w:rPr>
+          <w:bCs/>
+          <w:lang w:val="en-US"/>
+        </w:rPr>
+      </w:pPr>
+      <w:r>
+        <w:rPr>
+          <w:bCs/>
+          <w:lang w:val="en-US"/>
+        </w:rPr>
+        <w:t>20 hidden neurons</w:t>
+      </w:r>
+    </w:p>
+    <w:p>
+      <w:pPr>
+        <w:pStyle w:val="ListParagraph"/>
+        <w:rPr>
+          <w:bCs/>
+          <w:lang w:val="en-US"/>
+        </w:rPr>
+      </w:pPr>
+    </w:p>
+    <w:p>
+      <w:pPr>
+        <w:pStyle w:val="ListParagraph"/>
+        <w:rPr>
+          <w:bCs/>
+          <w:lang w:val="en-US"/>
+        </w:rPr>
+      </w:pPr>
+      <w:r>
+        <w:rPr>
+          <w:bCs/>
+          <w:noProof/>
+          <w:lang w:val="en-US"/>
+        </w:rPr>
+        <w:lastRenderedPageBreak/>
+        <w:drawing>
+          <wp:inline distT="0" distB="0" distL="0" distR="0" wp14:anchorId="7B953435" wp14:editId="2BDBEE4A">
+            <wp:extent cx="3744626" cy="2887980"/>
+            <wp:effectExtent l="0" t="0" r="8255" b="7620"/>
+            <wp:docPr id="14" name="Picture 14" descr="Chart&#10;&#10;Description automatically generated with medium confidence"/>
+            <wp:cNvGraphicFramePr>
+              <a:graphicFrameLocks xmlns:a="http://schemas.openxmlformats.org/drawingml/2006/main" noChangeAspect="1"/>
+            </wp:cNvGraphicFramePr>
+            <a:graphic xmlns:a="http://schemas.openxmlformats.org/drawingml/2006/main">
+              <a:graphicData uri="http://schemas.openxmlformats.org/drawingml/2006/picture">
+                <pic:pic xmlns:pic="http://schemas.openxmlformats.org/drawingml/2006/picture">
+                  <pic:nvPicPr>
+                    <pic:cNvPr id="14" name="Picture 14" descr="Chart&#10;&#10;Description automatically generated with medium confidence"/>
+                    <pic:cNvPicPr/>
+                  </pic:nvPicPr>
+                  <pic:blipFill>
+                    <a:blip r:embed="rId19"/>
+                    <a:stretch>
+                      <a:fillRect/>
+                    </a:stretch>
+                  </pic:blipFill>
+                  <pic:spPr>
+                    <a:xfrm>
+                      <a:off x="0" y="0"/>
+                      <a:ext cx="3759233" cy="2899245"/>
+                    </a:xfrm>
+                    <a:prstGeom prst="rect">
+                      <a:avLst/>
+                    </a:prstGeom>
+                  </pic:spPr>
+                </pic:pic>
+              </a:graphicData>
+            </a:graphic>
+          </wp:inline>
+        </w:drawing>
+      </w:r>
+      <w:r>
+        <w:rPr>
+          <w:bCs/>
+          <w:noProof/>
+          <w:lang w:val="en-US"/>
+        </w:rPr>
+        <w:drawing>
+          <wp:inline distT="0" distB="0" distL="0" distR="0" wp14:anchorId="7E6D01C7" wp14:editId="687965FA">
+            <wp:extent cx="3795765" cy="2971800"/>
+            <wp:effectExtent l="0" t="0" r="0" b="0"/>
+            <wp:docPr id="15" name="Picture 15" descr="Chart, line chart&#10;&#10;Description automatically generated"/>
+            <wp:cNvGraphicFramePr>
+              <a:graphicFrameLocks xmlns:a="http://schemas.openxmlformats.org/drawingml/2006/main" noChangeAspect="1"/>
+            </wp:cNvGraphicFramePr>
+            <a:graphic xmlns:a="http://schemas.openxmlformats.org/drawingml/2006/main">
+              <a:graphicData uri="http://schemas.openxmlformats.org/drawingml/2006/picture">
+                <pic:pic xmlns:pic="http://schemas.openxmlformats.org/drawingml/2006/picture">
+                  <pic:nvPicPr>
+                    <pic:cNvPr id="15" name="Picture 15" descr="Chart, line chart&#10;&#10;Description automatically generated"/>
+                    <pic:cNvPicPr/>
+                  </pic:nvPicPr>
+                  <pic:blipFill>
+                    <a:blip r:embed="rId20"/>
+                    <a:stretch>
+                      <a:fillRect/>
+                    </a:stretch>
+                  </pic:blipFill>
+                  <pic:spPr>
+                    <a:xfrm>
+                      <a:off x="0" y="0"/>
+                      <a:ext cx="3814758" cy="2986670"/>
+                    </a:xfrm>
+                    <a:prstGeom prst="rect">
+                      <a:avLst/>
+                    </a:prstGeom>
+                  </pic:spPr>
+                </pic:pic>
+              </a:graphicData>
+            </a:graphic>
+          </wp:inline>
+        </w:drawing>
+      </w:r>
+      <w:r>
+        <w:rPr>
+          <w:bCs/>
+          <w:noProof/>
+          <w:lang w:val="en-US"/>
+        </w:rPr>
+        <w:drawing>
+          <wp:inline distT="0" distB="0" distL="0" distR="0" wp14:anchorId="5CFCBDEE" wp14:editId="23C46D7C">
+            <wp:extent cx="3810532" cy="1648055"/>
+            <wp:effectExtent l="0" t="0" r="0" b="9525"/>
+            <wp:docPr id="16" name="Picture 16" descr="Text&#10;&#10;Description automatically generated with low confidence"/>
+            <wp:cNvGraphicFramePr>
+              <a:graphicFrameLocks xmlns:a="http://schemas.openxmlformats.org/drawingml/2006/main" noChangeAspect="1"/>
+            </wp:cNvGraphicFramePr>
+            <a:graphic xmlns:a="http://schemas.openxmlformats.org/drawingml/2006/main">
+              <a:graphicData uri="http://schemas.openxmlformats.org/drawingml/2006/picture">
+                <pic:pic xmlns:pic="http://schemas.openxmlformats.org/drawingml/2006/picture">
+                  <pic:nvPicPr>
+                    <pic:cNvPr id="16" name="Picture 16" descr="Text&#10;&#10;Description automatically generated with low confidence"/>
+                    <pic:cNvPicPr/>
+                  </pic:nvPicPr>
+                  <pic:blipFill>
+                    <a:blip r:embed="rId21"/>
+                    <a:stretch>
+                      <a:fillRect/>
+                    </a:stretch>
+                  </pic:blipFill>
+                  <pic:spPr>
+                    <a:xfrm>
+                      <a:off x="0" y="0"/>
+                      <a:ext cx="3810532" cy="1648055"/>
+                    </a:xfrm>
+                    <a:prstGeom prst="rect">
+                      <a:avLst/>
+                    </a:prstGeom>
+                  </pic:spPr>
+                </pic:pic>
+              </a:graphicData>
+            </a:graphic>
+          </wp:inline>
+        </w:drawing>
+      </w:r>
+    </w:p>
+    <w:p>
+      <w:pPr>
+        <w:pStyle w:val="ListParagraph"/>
+        <w:rPr>
+          <w:bCs/>
+          <w:lang w:val="en-US"/>
+        </w:rPr>
+      </w:pPr>
+    </w:p>
+    <w:p>
+      <w:pPr>
+        <w:pStyle w:val="ListParagraph"/>
+        <w:rPr>
+          <w:bCs/>
+          <w:lang w:val="en-US"/>
+        </w:rPr>
+      </w:pPr>
+      <w:r>
+        <w:rPr>
+          <w:bCs/>
+          <w:u w:val="single"/>
+          <w:lang w:val="en-US"/>
+        </w:rPr>
+        <w:t>Note:</w:t>
+      </w:r>
+      <w:r>
+        <w:rPr>
+          <w:bCs/>
+          <w:lang w:val="en-US"/>
+        </w:rPr>
+        <w:t xml:space="preserve"> Increasing the number of hidden neurons and iterations yielded the best improvement in performance. We tried to compensate by increasing the learning rate.</w:t>
+      </w:r>
+    </w:p>
+    <w:p>
+      <w:pPr>
+        <w:pStyle w:val="ListParagraph"/>
+        <w:rPr>
+          <w:bCs/>
+          <w:lang w:val="en-US"/>
+        </w:rPr>
+      </w:pPr>
+    </w:p>
+    <w:p>
+      <w:pPr>
+        <w:pStyle w:val="ListParagraph"/>
+        <w:rPr>
+          <w:b/>
+          <w:lang w:val="en-US"/>
+        </w:rPr>
+      </w:pPr>
+      <w:r>
+        <w:rPr>
+          <w:b/>
+          <w:lang w:val="en-US"/>
+        </w:rPr>
+        <w:t>Dataset</w:t>
+      </w:r>
+      <w:r>
+        <w:rPr>
+          <w:b/>
+          <w:lang w:val="en-US"/>
+        </w:rPr>
+        <w:t xml:space="preserve"> </w:t>
+      </w:r>
+      <w:r>
+        <w:rPr>
+          <w:b/>
+          <w:lang w:val="en-US"/>
+        </w:rPr>
+        <w:t>4</w:t>
+      </w:r>
+      <w:r>
+        <w:rPr>
+          <w:b/>
+          <w:lang w:val="en-US"/>
+        </w:rPr>
+        <w:t>:</w:t>
+      </w:r>
+    </w:p>
+    <w:p>
+      <w:pPr>
+        <w:pStyle w:val="ListParagraph"/>
+        <w:rPr>
+          <w:bCs/>
+          <w:lang w:val="en-US"/>
+        </w:rPr>
+      </w:pPr>
+      <w:r>
+        <w:rPr>
+          <w:bCs/>
+          <w:lang w:val="en-US"/>
+        </w:rPr>
+        <w:t>35</w:t>
+      </w:r>
+      <w:r>
+        <w:rPr>
+          <w:bCs/>
+          <w:lang w:val="en-US"/>
+        </w:rPr>
+        <w:t>00 iter</w:t>
+      </w:r>
+      <w:r>
+        <w:rPr>
+          <w:bCs/>
+          <w:lang w:val="en-US"/>
+        </w:rPr>
+        <w:t>ations</w:t>
+      </w:r>
+    </w:p>
+    <w:p>
+      <w:pPr>
+        <w:pStyle w:val="ListParagraph"/>
+        <w:rPr>
+          <w:bCs/>
+          <w:lang w:val="en-US"/>
+        </w:rPr>
+      </w:pPr>
+      <w:r>
+        <w:rPr>
+          <w:bCs/>
+          <w:lang w:val="en-US"/>
+        </w:rPr>
+        <w:t>Learn</w:t>
+      </w:r>
+      <w:r>
+        <w:rPr>
+          <w:bCs/>
+          <w:lang w:val="en-US"/>
+        </w:rPr>
+        <w:t>ing</w:t>
+      </w:r>
+      <w:r>
+        <w:rPr>
+          <w:bCs/>
+          <w:lang w:val="en-US"/>
+        </w:rPr>
+        <w:t xml:space="preserve"> rate: 0.0</w:t>
+      </w:r>
+      <w:r>
+        <w:rPr>
+          <w:bCs/>
+          <w:lang w:val="en-US"/>
+        </w:rPr>
+        <w:t>2</w:t>
+      </w:r>
+    </w:p>
+    <w:p>
+      <w:pPr>
+        <w:pStyle w:val="ListParagraph"/>
+        <w:rPr>
+          <w:bCs/>
+          <w:lang w:val="en-US"/>
+        </w:rPr>
+      </w:pPr>
+      <w:r>
+        <w:rPr>
+          <w:bCs/>
+          <w:lang w:val="en-US"/>
+        </w:rPr>
+        <w:t>40 hidden neurons</w:t>
+      </w:r>
+    </w:p>
+    <w:p>
+      <w:pPr>
+        <w:pStyle w:val="ListParagraph"/>
+        <w:rPr>
+          <w:bCs/>
+          <w:lang w:val="en-US"/>
+        </w:rPr>
+      </w:pPr>
+    </w:p>
+    <w:p>
+      <w:pPr>
+        <w:pStyle w:val="ListParagraph"/>
+        <w:rPr>
+          <w:bCs/>
+          <w:lang w:val="en-US"/>
+        </w:rPr>
+      </w:pPr>
+      <w:r>
+        <w:rPr>
+          <w:bCs/>
+          <w:noProof/>
+          <w:lang w:val="en-US"/>
+        </w:rPr>
+        <w:drawing>
+          <wp:inline distT="0" distB="0" distL="0" distR="0" wp14:anchorId="2AE1183F" wp14:editId="2D8C6066">
+            <wp:extent cx="3651458" cy="2926080"/>
+            <wp:effectExtent l="0" t="0" r="6350" b="7620"/>
+            <wp:docPr id="17" name="Picture 17" descr="Diagram, engineering drawing&#10;&#10;Description automatically generated"/>
+            <wp:cNvGraphicFramePr>
+              <a:graphicFrameLocks xmlns:a="http://schemas.openxmlformats.org/drawingml/2006/main" noChangeAspect="1"/>
+            </wp:cNvGraphicFramePr>
+            <a:graphic xmlns:a="http://schemas.openxmlformats.org/drawingml/2006/main">
+              <a:graphicData uri="http://schemas.openxmlformats.org/drawingml/2006/picture">
+                <pic:pic xmlns:pic="http://schemas.openxmlformats.org/drawingml/2006/picture">
+                  <pic:nvPicPr>
+                    <pic:cNvPr id="17" name="Picture 17" descr="Diagram, engineering drawing&#10;&#10;Description automatically generated"/>
+                    <pic:cNvPicPr/>
+                  </pic:nvPicPr>
+                  <pic:blipFill>
+                    <a:blip r:embed="rId22"/>
+                    <a:stretch>
+                      <a:fillRect/>
+                    </a:stretch>
+                  </pic:blipFill>
+                  <pic:spPr>
+                    <a:xfrm>
+                      <a:off x="0" y="0"/>
+                      <a:ext cx="3660756" cy="2933531"/>
+                    </a:xfrm>
+                    <a:prstGeom prst="rect">
+                      <a:avLst/>
+                    </a:prstGeom>
+                  </pic:spPr>
+                </pic:pic>
+              </a:graphicData>
+            </a:graphic>
+          </wp:inline>
+        </w:drawing>
+      </w:r>
+      <w:r>
+        <w:rPr>
+          <w:bCs/>
+          <w:noProof/>
+          <w:lang w:val="en-US"/>
+        </w:rPr>
+        <w:drawing>
+          <wp:inline distT="0" distB="0" distL="0" distR="0" wp14:anchorId="1F4D72B7" wp14:editId="29D60881">
+            <wp:extent cx="3655758" cy="2811780"/>
+            <wp:effectExtent l="0" t="0" r="1905" b="7620"/>
+            <wp:docPr id="18" name="Picture 18" descr="Chart, histogram&#10;&#10;Description automatically generated"/>
+            <wp:cNvGraphicFramePr>
+              <a:graphicFrameLocks xmlns:a="http://schemas.openxmlformats.org/drawingml/2006/main" noChangeAspect="1"/>
+            </wp:cNvGraphicFramePr>
+            <a:graphic xmlns:a="http://schemas.openxmlformats.org/drawingml/2006/main">
+              <a:graphicData uri="http://schemas.openxmlformats.org/drawingml/2006/picture">
+                <pic:pic xmlns:pic="http://schemas.openxmlformats.org/drawingml/2006/picture">
+                  <pic:nvPicPr>
+                    <pic:cNvPr id="18" name="Picture 18" descr="Chart, histogram&#10;&#10;Description automatically generated"/>
+                    <pic:cNvPicPr/>
+                  </pic:nvPicPr>
+                  <pic:blipFill>
+                    <a:blip r:embed="rId23"/>
+                    <a:stretch>
+                      <a:fillRect/>
+                    </a:stretch>
+                  </pic:blipFill>
+                  <pic:spPr>
+                    <a:xfrm>
+                      <a:off x="0" y="0"/>
+                      <a:ext cx="3670001" cy="2822735"/>
+                    </a:xfrm>
+                    <a:prstGeom prst="rect">
+                      <a:avLst/>
+                    </a:prstGeom>
+                  </pic:spPr>
+                </pic:pic>
+              </a:graphicData>
+            </a:graphic>
+          </wp:inline>
+        </w:drawing>
+      </w:r>
+      <w:r>
+        <w:rPr>
+          <w:bCs/>
+          <w:noProof/>
+          <w:lang w:val="en-US"/>
+        </w:rPr>
+        <w:drawing>
+          <wp:inline distT="0" distB="0" distL="0" distR="0" wp14:anchorId="5CA65B25" wp14:editId="4ED3D64C">
+            <wp:extent cx="4067743" cy="647790"/>
+            <wp:effectExtent l="0" t="0" r="9525" b="0"/>
+            <wp:docPr id="19" name="Picture 19" descr="Text&#10;&#10;Description automatically generated with medium confidence"/>
+            <wp:cNvGraphicFramePr>
+              <a:graphicFrameLocks xmlns:a="http://schemas.openxmlformats.org/drawingml/2006/main" noChangeAspect="1"/>
+            </wp:cNvGraphicFramePr>
+            <a:graphic xmlns:a="http://schemas.openxmlformats.org/drawingml/2006/main">
+              <a:graphicData uri="http://schemas.openxmlformats.org/drawingml/2006/picture">
+                <pic:pic xmlns:pic="http://schemas.openxmlformats.org/drawingml/2006/picture">
+                  <pic:nvPicPr>
+                    <pic:cNvPr id="19" name="Picture 19" descr="Text&#10;&#10;Description automatically generated with medium confidence"/>
+                    <pic:cNvPicPr/>
+                  </pic:nvPicPr>
+                  <pic:blipFill>
+                    <a:blip r:embed="rId24"/>
+                    <a:stretch>
+                      <a:fillRect/>
+                    </a:stretch>
+                  </pic:blipFill>
+                  <pic:spPr>
+                    <a:xfrm>
+                      <a:off x="0" y="0"/>
+                      <a:ext cx="4067743" cy="647790"/>
+                    </a:xfrm>
+                    <a:prstGeom prst="rect">
+                      <a:avLst/>
+                    </a:prstGeom>
+                  </pic:spPr>
+                </pic:pic>
+              </a:graphicData>
+            </a:graphic>
+          </wp:inline>
+        </w:drawing>
+      </w:r>
+    </w:p>
+    <w:p>
+      <w:pPr>
+        <w:pStyle w:val="ListParagraph"/>
+        <w:rPr>
+          <w:bCs/>
+          <w:lang w:val="en-US"/>
+        </w:rPr>
+      </w:pPr>
+    </w:p>
+    <w:p>
+      <w:pPr>
+        <w:pStyle w:val="ListParagraph"/>
+        <w:rPr>
+          <w:bCs/>
+          <w:lang w:val="en-US"/>
+        </w:rPr>
+      </w:pPr>
+      <w:r>
+        <w:rPr>
+          <w:bCs/>
+          <w:u w:val="single"/>
+          <w:lang w:val="en-US"/>
+        </w:rPr>
+        <w:t>Note:</w:t>
+      </w:r>
+      <w:r>
+        <w:rPr>
+          <w:bCs/>
+          <w:lang w:val="en-US"/>
+        </w:rPr>
+        <w:t xml:space="preserve"> The number of hidden neurons is increased a lot in order to conform more closely to the 64 features of the input layer. Performance was increased by reducing the number of epochs</w:t>
+      </w:r>
+      <w:r>
+        <w:rPr>
+          <w:bCs/>
+          <w:lang w:val="en-US"/>
+        </w:rPr>
+        <w:t xml:space="preserve"> and keeping the learning rate high.</w:t>
+      </w:r>
+    </w:p>
+    <w:p>
+      <w:pPr>
+        <w:pStyle w:val="ListParagraph"/>
+        <w:rPr>
+          <w:bCs/>
           <w:lang w:val="en-US"/>
         </w:rPr>
       </w:pPr>
@@ -1063,10 +3254,220 @@
     </w:p>
     <w:p>
       <w:pPr>
+        <w:pStyle w:val="ListParagraph"/>
+        <w:rPr>
+          <w:bCs/>
+          <w:lang w:val="en-GB"/>
+        </w:rPr>
+      </w:pPr>
+      <w:r>
+        <w:rPr>
+          <w:bCs/>
+          <w:lang w:val="en-GB"/>
+        </w:rPr>
+        <w:t>Non-generalizable solutions are solutions that do</w:t>
+      </w:r>
+      <w:r>
+        <w:rPr>
+          <w:bCs/>
+          <w:lang w:val="en-GB"/>
+        </w:rPr>
+        <w:t xml:space="preserve"> not perform well when encountering new data (test data). In order to present this property, we carefully choose the data such that we know that our solution will be non-generalizable. For our training data, we choose data points that only have labels 1 and 2 and for the test data, we choose data points that only have labels 2 and 3. The result is the following:</w:t>
+      </w:r>
+    </w:p>
+    <w:p>
+      <w:pPr>
+        <w:pStyle w:val="ListParagraph"/>
+        <w:rPr>
+          <w:bCs/>
+          <w:lang w:val="en-GB"/>
+        </w:rPr>
+      </w:pPr>
+    </w:p>
+    <w:p>
+      <w:pPr>
+        <w:pStyle w:val="ListParagraph"/>
+        <w:rPr>
+          <w:bCs/>
+          <w:lang w:val="en-GB"/>
+        </w:rPr>
+      </w:pPr>
+      <w:r>
+        <w:rPr>
+          <w:bCs/>
+          <w:noProof/>
+          <w:lang w:val="en-GB"/>
+        </w:rPr>
+        <w:lastRenderedPageBreak/>
+        <w:drawing>
+          <wp:inline distT="0" distB="0" distL="0" distR="0" wp14:anchorId="6018FA9A" wp14:editId="588D8D89">
+            <wp:extent cx="2678503" cy="2118360"/>
+            <wp:effectExtent l="0" t="0" r="7620" b="0"/>
+            <wp:docPr id="20" name="Picture 20" descr="Graphical user interface, table&#10;&#10;Description automatically generated"/>
+            <wp:cNvGraphicFramePr>
+              <a:graphicFrameLocks xmlns:a="http://schemas.openxmlformats.org/drawingml/2006/main" noChangeAspect="1"/>
+            </wp:cNvGraphicFramePr>
+            <a:graphic xmlns:a="http://schemas.openxmlformats.org/drawingml/2006/main">
+              <a:graphicData uri="http://schemas.openxmlformats.org/drawingml/2006/picture">
+                <pic:pic xmlns:pic="http://schemas.openxmlformats.org/drawingml/2006/picture">
+                  <pic:nvPicPr>
+                    <pic:cNvPr id="20" name="Picture 20" descr="Graphical user interface, table&#10;&#10;Description automatically generated"/>
+                    <pic:cNvPicPr/>
+                  </pic:nvPicPr>
+                  <pic:blipFill>
+                    <a:blip r:embed="rId25"/>
+                    <a:stretch>
+                      <a:fillRect/>
+                    </a:stretch>
+                  </pic:blipFill>
+                  <pic:spPr>
+                    <a:xfrm>
+                      <a:off x="0" y="0"/>
+                      <a:ext cx="2693642" cy="2130333"/>
+                    </a:xfrm>
+                    <a:prstGeom prst="rect">
+                      <a:avLst/>
+                    </a:prstGeom>
+                  </pic:spPr>
+                </pic:pic>
+              </a:graphicData>
+            </a:graphic>
+          </wp:inline>
+        </w:drawing>
+      </w:r>
+      <w:r>
+        <w:rPr>
+          <w:bCs/>
+          <w:noProof/>
+          <w:lang w:val="en-GB"/>
+        </w:rPr>
+        <w:drawing>
+          <wp:inline distT="0" distB="0" distL="0" distR="0" wp14:anchorId="35B9685C" wp14:editId="32B48F7F">
+            <wp:extent cx="2727960" cy="1222180"/>
+            <wp:effectExtent l="0" t="0" r="0" b="0"/>
+            <wp:docPr id="21" name="Picture 21" descr="Text&#10;&#10;Description automatically generated"/>
+            <wp:cNvGraphicFramePr>
+              <a:graphicFrameLocks xmlns:a="http://schemas.openxmlformats.org/drawingml/2006/main" noChangeAspect="1"/>
+            </wp:cNvGraphicFramePr>
+            <a:graphic xmlns:a="http://schemas.openxmlformats.org/drawingml/2006/main">
+              <a:graphicData uri="http://schemas.openxmlformats.org/drawingml/2006/picture">
+                <pic:pic xmlns:pic="http://schemas.openxmlformats.org/drawingml/2006/picture">
+                  <pic:nvPicPr>
+                    <pic:cNvPr id="21" name="Picture 21" descr="Text&#10;&#10;Description automatically generated"/>
+                    <pic:cNvPicPr/>
+                  </pic:nvPicPr>
+                  <pic:blipFill>
+                    <a:blip r:embed="rId26"/>
+                    <a:stretch>
+                      <a:fillRect/>
+                    </a:stretch>
+                  </pic:blipFill>
+                  <pic:spPr>
+                    <a:xfrm>
+                      <a:off x="0" y="0"/>
+                      <a:ext cx="2751836" cy="1232877"/>
+                    </a:xfrm>
+                    <a:prstGeom prst="rect">
+                      <a:avLst/>
+                    </a:prstGeom>
+                  </pic:spPr>
+                </pic:pic>
+              </a:graphicData>
+            </a:graphic>
+          </wp:inline>
+        </w:drawing>
+      </w:r>
+      <w:r>
+        <w:rPr>
+          <w:bCs/>
+          <w:noProof/>
+          <w:lang w:val="en-GB"/>
+        </w:rPr>
+        <w:drawing>
+          <wp:inline distT="0" distB="0" distL="0" distR="0" wp14:anchorId="64DB2EB5" wp14:editId="336A6124">
+            <wp:extent cx="2981929" cy="2415540"/>
+            <wp:effectExtent l="0" t="0" r="9525" b="3810"/>
+            <wp:docPr id="22" name="Picture 22" descr="Chart, scatter chart&#10;&#10;Description automatically generated"/>
+            <wp:cNvGraphicFramePr>
+              <a:graphicFrameLocks xmlns:a="http://schemas.openxmlformats.org/drawingml/2006/main" noChangeAspect="1"/>
+            </wp:cNvGraphicFramePr>
+            <a:graphic xmlns:a="http://schemas.openxmlformats.org/drawingml/2006/main">
+              <a:graphicData uri="http://schemas.openxmlformats.org/drawingml/2006/picture">
+                <pic:pic xmlns:pic="http://schemas.openxmlformats.org/drawingml/2006/picture">
+                  <pic:nvPicPr>
+                    <pic:cNvPr id="22" name="Picture 22" descr="Chart, scatter chart&#10;&#10;Description automatically generated"/>
+                    <pic:cNvPicPr/>
+                  </pic:nvPicPr>
+                  <pic:blipFill>
+                    <a:blip r:embed="rId27"/>
+                    <a:stretch>
+                      <a:fillRect/>
+                    </a:stretch>
+                  </pic:blipFill>
+                  <pic:spPr>
+                    <a:xfrm>
+                      <a:off x="0" y="0"/>
+                      <a:ext cx="2993476" cy="2424894"/>
+                    </a:xfrm>
+                    <a:prstGeom prst="rect">
+                      <a:avLst/>
+                    </a:prstGeom>
+                  </pic:spPr>
+                </pic:pic>
+              </a:graphicData>
+            </a:graphic>
+          </wp:inline>
+        </w:drawing>
+      </w:r>
+      <w:r>
+        <w:rPr>
+          <w:bCs/>
+          <w:noProof/>
+          <w:lang w:val="en-GB"/>
+        </w:rPr>
+        <w:drawing>
+          <wp:inline distT="0" distB="0" distL="0" distR="0" wp14:anchorId="32B9D65B" wp14:editId="77FB7807">
+            <wp:extent cx="3067293" cy="2377440"/>
+            <wp:effectExtent l="0" t="0" r="0" b="3810"/>
+            <wp:docPr id="23" name="Picture 23" descr="Chart, scatter chart&#10;&#10;Description automatically generated"/>
+            <wp:cNvGraphicFramePr>
+              <a:graphicFrameLocks xmlns:a="http://schemas.openxmlformats.org/drawingml/2006/main" noChangeAspect="1"/>
+            </wp:cNvGraphicFramePr>
+            <a:graphic xmlns:a="http://schemas.openxmlformats.org/drawingml/2006/main">
+              <a:graphicData uri="http://schemas.openxmlformats.org/drawingml/2006/picture">
+                <pic:pic xmlns:pic="http://schemas.openxmlformats.org/drawingml/2006/picture">
+                  <pic:nvPicPr>
+                    <pic:cNvPr id="23" name="Picture 23" descr="Chart, scatter chart&#10;&#10;Description automatically generated"/>
+                    <pic:cNvPicPr/>
+                  </pic:nvPicPr>
+                  <pic:blipFill>
+                    <a:blip r:embed="rId28"/>
+                    <a:stretch>
+                      <a:fillRect/>
+                    </a:stretch>
+                  </pic:blipFill>
+                  <pic:spPr>
+                    <a:xfrm>
+                      <a:off x="0" y="0"/>
+                      <a:ext cx="3080996" cy="2388061"/>
+                    </a:xfrm>
+                    <a:prstGeom prst="rect">
+                      <a:avLst/>
+                    </a:prstGeom>
+                  </pic:spPr>
+                </pic:pic>
+              </a:graphicData>
+            </a:graphic>
+          </wp:inline>
+        </w:drawing>
+      </w:r>
+    </w:p>
+    <w:p>
+      <w:pPr>
         <w:ind w:left="360"/>
         <w:rPr>
           <w:b/>
-          <w:lang w:val="en-US"/>
+          <w:lang w:val="en-GB"/>
         </w:rPr>
       </w:pPr>
     </w:p>
@@ -1074,8 +3475,41 @@
       <w:pPr>
         <w:ind w:left="360"/>
         <w:rPr>
-          <w:b/>
-          <w:lang w:val="en-US"/>
+          <w:bCs/>
+          <w:lang w:val="en-GB"/>
+        </w:rPr>
+      </w:pPr>
+      <w:r>
+        <w:rPr>
+          <w:bCs/>
+          <w:lang w:val="en-GB"/>
+        </w:rPr>
+        <w:t xml:space="preserve">From this data, we can see that the model performs very badly when encountering new data. We artificially chose the datasets such that there was one class that was previously unseen in the </w:t>
+      </w:r>
+      <w:r>
+        <w:rPr>
+          <w:bCs/>
+          <w:lang w:val="en-GB"/>
+        </w:rPr>
+        <w:lastRenderedPageBreak/>
+        <w:t>training phase of our neural network. This illustrates that supervised neural network cannot find new class labels if they do not encounter them before.</w:t>
+      </w:r>
+    </w:p>
+    <w:p>
+      <w:pPr>
+        <w:ind w:left="360"/>
+        <w:rPr>
+          <w:bCs/>
+          <w:lang w:val="en-GB"/>
+        </w:rPr>
+      </w:pPr>
+    </w:p>
+    <w:p>
+      <w:pPr>
+        <w:ind w:left="360"/>
+        <w:rPr>
+          <w:bCs/>
+          <w:lang w:val="en-GB"/>
         </w:rPr>
       </w:pPr>
     </w:p>
@@ -1133,7 +3567,55 @@
           <w:bCs/>
           <w:lang w:val="en-US"/>
         </w:rPr>
-        <w:t>The advantage of using the kNN algorithm over neural networks is that it is a fast, understandable implementation of an algorithm that performs well compared to the neural network in this context and with these datasets. However, the drawback of the kNN algorithm is that all the data is stored in order to make a prediction, which in the case of very large dataset is very computationally intensive. This algorithm also faces the issue that finding an optimal k large enough for the calculations to be quick and generalizable, but small enough that it performs well is computationally intensive using cross-validation because we have to store all the data in order to compare.</w:t>
+        <w:t xml:space="preserve">The advantage of using the </w:t>
+      </w:r>
+      <w:proofErr w:type="spellStart"/>
+      <w:r>
+        <w:rPr>
+          <w:bCs/>
+          <w:lang w:val="en-US"/>
+        </w:rPr>
+        <w:t>kNN</w:t>
+      </w:r>
+      <w:proofErr w:type="spellEnd"/>
+      <w:r>
+        <w:rPr>
+          <w:bCs/>
+          <w:lang w:val="en-US"/>
+        </w:rPr>
+        <w:t xml:space="preserve"> algorithm over neural networks is that it is a fast, understandable implementation of an algorithm that performs well compared to the neural network in this context and with these datasets. However, the drawback of the </w:t>
+      </w:r>
+      <w:proofErr w:type="spellStart"/>
+      <w:r>
+        <w:rPr>
+          <w:bCs/>
+          <w:lang w:val="en-US"/>
+        </w:rPr>
+        <w:t>kNN</w:t>
+      </w:r>
+      <w:proofErr w:type="spellEnd"/>
+      <w:r>
+        <w:rPr>
+          <w:bCs/>
+          <w:lang w:val="en-US"/>
+        </w:rPr>
+        <w:t xml:space="preserve"> algorithm is that all the data is stored in order to make a prediction, which in the case of very large dataset is very computationally intensive. This algorithm also faces the issue that finding an optimal k large enough for the calculations to be quick and generalizable, but small enough that it performs well is computationally intensive using cross-validation because we </w:t>
+      </w:r>
+      <w:proofErr w:type="gramStart"/>
+      <w:r>
+        <w:rPr>
+          <w:bCs/>
+          <w:lang w:val="en-US"/>
+        </w:rPr>
+        <w:t>have to</w:t>
+      </w:r>
+      <w:proofErr w:type="gramEnd"/>
+      <w:r>
+        <w:rPr>
+          <w:bCs/>
+          <w:lang w:val="en-US"/>
+        </w:rPr>
+        <w:t xml:space="preserve"> store all the data in order to compare.</w:t>
       </w:r>
       <w:r>
         <w:rPr>
@@ -1154,31 +3636,71 @@
           <w:bCs/>
           <w:lang w:val="en-US"/>
         </w:rPr>
-        <w:t>The kNN algorithm seems to be an easy go-to algorithm for exploratory models that can quickly yield insight into the data to be analyzed/classified.</w:t>
-      </w:r>
-    </w:p>
-    <w:p>
-      <w:pPr>
-        <w:pStyle w:val="ListParagraph"/>
-        <w:rPr>
-          <w:bCs/>
-          <w:lang w:val="en-US"/>
-        </w:rPr>
-      </w:pPr>
-      <w:r>
-        <w:rPr>
-          <w:bCs/>
-          <w:lang w:val="en-US"/>
-        </w:rPr>
-        <w:t xml:space="preserve">Neural networks require to be trained and can thus be more cumbersome to use compared to the kNN algorithm. The structure of a neural net can however easily be ported to another problem set and has thus more flexibility compared to the kNN algorithm.  If we compare the neural networks between each other, we find that multilayer neural nets perform better </w:t>
-      </w:r>
-      <w:r>
-        <w:rPr>
-          <w:bCs/>
-          <w:lang w:val="en-US"/>
-        </w:rPr>
-        <w:lastRenderedPageBreak/>
-        <w:t xml:space="preserve">than single-layer ones. Even if the single layer can theoretically solve any problem with enough neurons, it is much more computationally expensive to do so than to add more depth to the network. </w:t>
+        <w:t xml:space="preserve">The </w:t>
+      </w:r>
+      <w:proofErr w:type="spellStart"/>
+      <w:r>
+        <w:rPr>
+          <w:bCs/>
+          <w:lang w:val="en-US"/>
+        </w:rPr>
+        <w:t>kNN</w:t>
+      </w:r>
+      <w:proofErr w:type="spellEnd"/>
+      <w:r>
+        <w:rPr>
+          <w:bCs/>
+          <w:lang w:val="en-US"/>
+        </w:rPr>
+        <w:t xml:space="preserve"> algorithm seems to be an easy go-to algorithm for exploratory models that can quickly yield insight into the data to be analyzed/classified.</w:t>
+      </w:r>
+    </w:p>
+    <w:p>
+      <w:pPr>
+        <w:pStyle w:val="ListParagraph"/>
+        <w:rPr>
+          <w:bCs/>
+          <w:lang w:val="en-US"/>
+        </w:rPr>
+      </w:pPr>
+      <w:r>
+        <w:rPr>
+          <w:bCs/>
+          <w:lang w:val="en-US"/>
+        </w:rPr>
+        <w:t xml:space="preserve">Neural networks require to be trained and can thus be more cumbersome to use compared to the </w:t>
+      </w:r>
+      <w:proofErr w:type="spellStart"/>
+      <w:r>
+        <w:rPr>
+          <w:bCs/>
+          <w:lang w:val="en-US"/>
+        </w:rPr>
+        <w:t>kNN</w:t>
+      </w:r>
+      <w:proofErr w:type="spellEnd"/>
+      <w:r>
+        <w:rPr>
+          <w:bCs/>
+          <w:lang w:val="en-US"/>
+        </w:rPr>
+        <w:t xml:space="preserve"> algorithm. The structure of a neural net can however easily be ported to another problem set and has thus more flexibility compared to the </w:t>
+      </w:r>
+      <w:proofErr w:type="spellStart"/>
+      <w:r>
+        <w:rPr>
+          <w:bCs/>
+          <w:lang w:val="en-US"/>
+        </w:rPr>
+        <w:t>kNN</w:t>
+      </w:r>
+      <w:proofErr w:type="spellEnd"/>
+      <w:r>
+        <w:rPr>
+          <w:bCs/>
+          <w:lang w:val="en-US"/>
+        </w:rPr>
+        <w:t xml:space="preserve"> algorithm.  If we compare the neural networks between each other, we find that multilayer neural nets perform better than single-layer ones. Even if the single layer can theoretically solve any problem with enough neurons, it is much more computationally expensive to do so than to add more depth to the network. </w:t>
       </w:r>
       <w:r>
         <w:rPr>
@@ -1235,21 +3757,21 @@
       <w:r>
         <w:rPr>
           <w:b/>
-          <w:lang w:val="fr-FR"/>
+          <w:lang w:val="en-GB"/>
         </w:rPr>
         <w:t>Pre-</w:t>
       </w:r>
       <w:r>
         <w:rPr>
           <w:b/>
-          <w:lang w:val="fr-FR"/>
+          <w:lang w:val="en-GB"/>
         </w:rPr>
         <w:t>processing, algorithm-wise etc.</w:t>
       </w:r>
       <w:r>
         <w:rPr>
           <w:b/>
-          <w:lang w:val="fr-FR"/>
+          <w:lang w:val="en-GB"/>
         </w:rPr>
         <w:br/>
       </w:r>
@@ -1258,46 +3780,126 @@
           <w:bCs/>
           <w:lang w:val="en-GB"/>
         </w:rPr>
-        <w:t>Algorithm wise, we have explained already that for the k</w:t>
-      </w:r>
+        <w:t xml:space="preserve">Algorithm wise, we have explained already that for the </w:t>
+      </w:r>
+      <w:proofErr w:type="spellStart"/>
       <w:r>
         <w:rPr>
           <w:bCs/>
           <w:lang w:val="en-GB"/>
         </w:rPr>
-        <w:t>NN algorithm, we could improve the resolution of draws by dynamically implementing a new k for the point that has a draw that would either be one more or one less in order to solve the draw and use an odd k.</w:t>
-      </w:r>
-    </w:p>
-    <w:p>
-      <w:pPr>
-        <w:pStyle w:val="ListParagraph"/>
-        <w:rPr>
-          <w:bCs/>
-          <w:lang w:val="en-US"/>
-        </w:rPr>
-      </w:pPr>
-      <w:r>
-        <w:rPr>
-          <w:bCs/>
-          <w:lang w:val="en-US"/>
-        </w:rPr>
-        <w:t>For the neural networks, the multilayer network could be improved by randomly switching off certain neurons in order for the network as a whole to not rely too much on a single attribute. This has the added advantage to yield a more generalizable solution. The increase in the number of hidden layers could also be implemented, but could add uneccasary complexity.</w:t>
-      </w:r>
-    </w:p>
-    <w:p>
-      <w:pPr>
-        <w:pStyle w:val="ListParagraph"/>
-        <w:rPr>
-          <w:b/>
+        <w:t>k</w:t>
+      </w:r>
+      <w:r>
+        <w:rPr>
+          <w:bCs/>
           <w:lang w:val="en-GB"/>
         </w:rPr>
-      </w:pPr>
-      <w:r>
-        <w:rPr>
-          <w:bCs/>
-          <w:lang w:val="en-US"/>
-        </w:rPr>
-        <w:t>In terms of pre-processing and for complex data like the hand-written digits, one could imagine a way of handing missing data and outliers statistically by implementing an probabilistic approach to the labeling. In the example of handwritten digits, if we did not know the true labels of the digits, we could use one-hot encoding and probabilities to assign labels to unlabeled data.</w:t>
+        <w:t>NN</w:t>
+      </w:r>
+      <w:proofErr w:type="spellEnd"/>
+      <w:r>
+        <w:rPr>
+          <w:bCs/>
+          <w:lang w:val="en-GB"/>
+        </w:rPr>
+        <w:t xml:space="preserve"> algorithm, we could improve the resolution of draws by dynamically implementing a new k for the point that has a draw that would either be one more or one less in order to solve the draw and use an odd k.</w:t>
+      </w:r>
+    </w:p>
+    <w:p>
+      <w:pPr>
+        <w:pStyle w:val="ListParagraph"/>
+        <w:rPr>
+          <w:bCs/>
+          <w:lang w:val="en-US"/>
+        </w:rPr>
+      </w:pPr>
+      <w:r>
+        <w:rPr>
+          <w:bCs/>
+          <w:lang w:val="en-US"/>
+        </w:rPr>
+        <w:t xml:space="preserve">For the neural networks, the multilayer network could be improved by randomly switching off certain neurons </w:t>
+      </w:r>
+      <w:proofErr w:type="gramStart"/>
+      <w:r>
+        <w:rPr>
+          <w:bCs/>
+          <w:lang w:val="en-US"/>
+        </w:rPr>
+        <w:t>in order for</w:t>
+      </w:r>
+      <w:proofErr w:type="gramEnd"/>
+      <w:r>
+        <w:rPr>
+          <w:bCs/>
+          <w:lang w:val="en-US"/>
+        </w:rPr>
+        <w:t xml:space="preserve"> the network as a whole to not rely too much on a single attribute. This has the added advantage to yield a more generalizable solution. The increase in the number of hidden layers could also be </w:t>
+      </w:r>
+      <w:proofErr w:type="gramStart"/>
+      <w:r>
+        <w:rPr>
+          <w:bCs/>
+          <w:lang w:val="en-US"/>
+        </w:rPr>
+        <w:t>implemented, but</w:t>
+      </w:r>
+      <w:proofErr w:type="gramEnd"/>
+      <w:r>
+        <w:rPr>
+          <w:bCs/>
+          <w:lang w:val="en-US"/>
+        </w:rPr>
+        <w:t xml:space="preserve"> could add </w:t>
+      </w:r>
+      <w:proofErr w:type="spellStart"/>
+      <w:r>
+        <w:rPr>
+          <w:bCs/>
+          <w:lang w:val="en-US"/>
+        </w:rPr>
+        <w:t>uneccasary</w:t>
+      </w:r>
+      <w:proofErr w:type="spellEnd"/>
+      <w:r>
+        <w:rPr>
+          <w:bCs/>
+          <w:lang w:val="en-US"/>
+        </w:rPr>
+        <w:t xml:space="preserve"> complexity.</w:t>
+      </w:r>
+    </w:p>
+    <w:p>
+      <w:pPr>
+        <w:pStyle w:val="ListParagraph"/>
+        <w:rPr>
+          <w:b/>
+          <w:lang w:val="en-GB"/>
+        </w:rPr>
+      </w:pPr>
+      <w:r>
+        <w:rPr>
+          <w:bCs/>
+          <w:lang w:val="en-US"/>
+        </w:rPr>
+        <w:t xml:space="preserve">In terms of pre-processing and for complex data like the hand-written digits, one could imagine a way of handing missing data and outliers statistically by implementing </w:t>
+      </w:r>
+      <w:proofErr w:type="gramStart"/>
+      <w:r>
+        <w:rPr>
+          <w:bCs/>
+          <w:lang w:val="en-US"/>
+        </w:rPr>
+        <w:t>an</w:t>
+      </w:r>
+      <w:proofErr w:type="gramEnd"/>
+      <w:r>
+        <w:rPr>
+          <w:bCs/>
+          <w:lang w:val="en-US"/>
+        </w:rPr>
+        <w:t xml:space="preserve"> probabilistic approach to the labeling. In the example of handwritten digits, if we did not know the true labels of the digits, we could use one-hot encoding and probabilities to assign labels to unlabeled data.</w:t>
       </w:r>
       <w:r>
         <w:rPr>
@@ -1324,7 +3926,23 @@
           <w:b/>
           <w:lang w:val="en-US"/>
         </w:rPr>
-        <w:t>Optional task (but very recommended). Simple gradient decent like what you have implemented can work well, but in most cases we can improve the weight update by using more sophisticated algorithms.</w:t>
+        <w:t xml:space="preserve">Optional task (but very recommended). Simple gradient decent like what you have implemented can work well, but in most </w:t>
+      </w:r>
+      <w:proofErr w:type="gramStart"/>
+      <w:r>
+        <w:rPr>
+          <w:b/>
+          <w:lang w:val="en-US"/>
+        </w:rPr>
+        <w:t>cases</w:t>
+      </w:r>
+      <w:proofErr w:type="gramEnd"/>
+      <w:r>
+        <w:rPr>
+          <w:b/>
+          <w:lang w:val="en-US"/>
+        </w:rPr>
+        <w:t xml:space="preserve"> we can improve the weight update by using more sophisticated algorithms.</w:t>
       </w:r>
       <w:r>
         <w:rPr>
@@ -1349,7 +3967,7 @@
           <w:lang w:val="en-US"/>
         </w:rPr>
       </w:pPr>
-      <w:hyperlink r:id="rId6" w:history="1">
+      <w:hyperlink r:id="rId29" w:history="1">
         <w:r>
           <w:rPr>
             <w:rStyle w:val="Hyperlink"/>
@@ -1632,11 +4250,126 @@
       </w:rPr>
     </w:lvl>
   </w:abstractNum>
+  <w:abstractNum w:abstractNumId="2" w15:restartNumberingAfterBreak="0">
+    <w:nsid w:val="58935497"/>
+    <w:multiLevelType w:val="multilevel"/>
+    <w:tmpl w:val="E9E8F4C0"/>
+    <w:lvl w:ilvl="0">
+      <w:numFmt w:val="decimal"/>
+      <w:lvlText w:val="%1"/>
+      <w:lvlJc w:val="left"/>
+      <w:pPr>
+        <w:ind w:left="444" w:hanging="444"/>
+      </w:pPr>
+      <w:rPr>
+        <w:rFonts w:hint="default"/>
+      </w:rPr>
+    </w:lvl>
+    <w:lvl w:ilvl="1">
+      <w:start w:val="1"/>
+      <w:numFmt w:val="decimalZero"/>
+      <w:lvlText w:val="%1.%2"/>
+      <w:lvlJc w:val="left"/>
+      <w:pPr>
+        <w:ind w:left="1164" w:hanging="444"/>
+      </w:pPr>
+      <w:rPr>
+        <w:rFonts w:hint="default"/>
+      </w:rPr>
+    </w:lvl>
+    <w:lvl w:ilvl="2">
+      <w:start w:val="1"/>
+      <w:numFmt w:val="decimal"/>
+      <w:lvlText w:val="%1.%2.%3"/>
+      <w:lvlJc w:val="left"/>
+      <w:pPr>
+        <w:ind w:left="2160" w:hanging="720"/>
+      </w:pPr>
+      <w:rPr>
+        <w:rFonts w:hint="default"/>
+      </w:rPr>
+    </w:lvl>
+    <w:lvl w:ilvl="3">
+      <w:start w:val="1"/>
+      <w:numFmt w:val="decimal"/>
+      <w:lvlText w:val="%1.%2.%3.%4"/>
+      <w:lvlJc w:val="left"/>
+      <w:pPr>
+        <w:ind w:left="2880" w:hanging="720"/>
+      </w:pPr>
+      <w:rPr>
+        <w:rFonts w:hint="default"/>
+      </w:rPr>
+    </w:lvl>
+    <w:lvl w:ilvl="4">
+      <w:start w:val="1"/>
+      <w:numFmt w:val="decimal"/>
+      <w:lvlText w:val="%1.%2.%3.%4.%5"/>
+      <w:lvlJc w:val="left"/>
+      <w:pPr>
+        <w:ind w:left="3960" w:hanging="1080"/>
+      </w:pPr>
+      <w:rPr>
+        <w:rFonts w:hint="default"/>
+      </w:rPr>
+    </w:lvl>
+    <w:lvl w:ilvl="5">
+      <w:start w:val="1"/>
+      <w:numFmt w:val="decimal"/>
+      <w:lvlText w:val="%1.%2.%3.%4.%5.%6"/>
+      <w:lvlJc w:val="left"/>
+      <w:pPr>
+        <w:ind w:left="4680" w:hanging="1080"/>
+      </w:pPr>
+      <w:rPr>
+        <w:rFonts w:hint="default"/>
+      </w:rPr>
+    </w:lvl>
+    <w:lvl w:ilvl="6">
+      <w:start w:val="1"/>
+      <w:numFmt w:val="decimal"/>
+      <w:lvlText w:val="%1.%2.%3.%4.%5.%6.%7"/>
+      <w:lvlJc w:val="left"/>
+      <w:pPr>
+        <w:ind w:left="5760" w:hanging="1440"/>
+      </w:pPr>
+      <w:rPr>
+        <w:rFonts w:hint="default"/>
+      </w:rPr>
+    </w:lvl>
+    <w:lvl w:ilvl="7">
+      <w:start w:val="1"/>
+      <w:numFmt w:val="decimal"/>
+      <w:lvlText w:val="%1.%2.%3.%4.%5.%6.%7.%8"/>
+      <w:lvlJc w:val="left"/>
+      <w:pPr>
+        <w:ind w:left="6480" w:hanging="1440"/>
+      </w:pPr>
+      <w:rPr>
+        <w:rFonts w:hint="default"/>
+      </w:rPr>
+    </w:lvl>
+    <w:lvl w:ilvl="8">
+      <w:start w:val="1"/>
+      <w:numFmt w:val="decimal"/>
+      <w:lvlText w:val="%1.%2.%3.%4.%5.%6.%7.%8.%9"/>
+      <w:lvlJc w:val="left"/>
+      <w:pPr>
+        <w:ind w:left="7200" w:hanging="1440"/>
+      </w:pPr>
+      <w:rPr>
+        <w:rFonts w:hint="default"/>
+      </w:rPr>
+    </w:lvl>
+  </w:abstractNum>
   <w:num w:numId="1">
     <w:abstractNumId w:val="0"/>
   </w:num>
   <w:num w:numId="2">
     <w:abstractNumId w:val="1"/>
+  </w:num>
+  <w:num w:numId="3">
+    <w:abstractNumId w:val="2"/>
   </w:num>
 </w:numbering>
 </file>
@@ -2180,6 +4913,25 @@
       <w:color w:val="808080"/>
     </w:rPr>
   </w:style>
+  <w:style w:type="paragraph" w:styleId="Caption">
+    <w:name w:val="caption"/>
+    <w:basedOn w:val="Normal"/>
+    <w:next w:val="Normal"/>
+    <w:uiPriority w:val="35"/>
+    <w:unhideWhenUsed/>
+    <w:qFormat/>
+    <w:rsid w:val="0012790E"/>
+    <w:pPr>
+      <w:spacing w:after="200"/>
+    </w:pPr>
+    <w:rPr>
+      <w:i/>
+      <w:iCs/>
+      <w:color w:val="1F497D" w:themeColor="text2"/>
+      <w:sz w:val="18"/>
+      <w:szCs w:val="18"/>
+    </w:rPr>
+  </w:style>
 </w:styles>
 </file>
 

</xml_diff>